<commit_message>
created encode-decode program and updated theory folder
</commit_message>
<xml_diff>
--- a/theory.docx
+++ b/theory.docx
@@ -7893,17 +7893,17 @@
         <w:rPr>
           <w:b/>
           <w:bCs/>
-          <w:sz w:val="24"/>
-          <w:szCs w:val="24"/>
-          <w:lang w:val="en-US"/>
-        </w:rPr>
-      </w:pPr>
-      <w:r>
-        <w:rPr>
-          <w:b/>
-          <w:bCs/>
-          <w:sz w:val="24"/>
-          <w:szCs w:val="24"/>
+          <w:sz w:val="30"/>
+          <w:szCs w:val="30"/>
+          <w:lang w:val="en-US"/>
+        </w:rPr>
+      </w:pPr>
+      <w:r>
+        <w:rPr>
+          <w:b/>
+          <w:bCs/>
+          <w:sz w:val="30"/>
+          <w:szCs w:val="30"/>
           <w:lang w:val="en-US"/>
         </w:rPr>
         <w:t xml:space="preserve">Enumerate </w:t>
@@ -7912,8 +7912,8 @@
         <w:rPr>
           <w:b/>
           <w:bCs/>
-          <w:sz w:val="24"/>
-          <w:szCs w:val="24"/>
+          <w:sz w:val="30"/>
+          <w:szCs w:val="30"/>
           <w:lang w:val="en-US"/>
         </w:rPr>
         <w:t>function</w:t>
@@ -7922,8 +7922,8 @@
         <w:rPr>
           <w:b/>
           <w:bCs/>
-          <w:sz w:val="24"/>
-          <w:szCs w:val="24"/>
+          <w:sz w:val="30"/>
+          <w:szCs w:val="30"/>
           <w:lang w:val="en-US"/>
         </w:rPr>
         <w:t>:</w:t>
@@ -8079,17 +8079,17 @@
         <w:rPr>
           <w:b/>
           <w:bCs/>
-          <w:sz w:val="24"/>
-          <w:szCs w:val="24"/>
-          <w:lang w:val="en-US"/>
-        </w:rPr>
-      </w:pPr>
-      <w:r>
-        <w:rPr>
-          <w:b/>
-          <w:bCs/>
-          <w:sz w:val="24"/>
-          <w:szCs w:val="24"/>
+          <w:sz w:val="30"/>
+          <w:szCs w:val="30"/>
+          <w:lang w:val="en-US"/>
+        </w:rPr>
+      </w:pPr>
+      <w:r>
+        <w:rPr>
+          <w:b/>
+          <w:bCs/>
+          <w:sz w:val="30"/>
+          <w:szCs w:val="30"/>
           <w:lang w:val="en-US"/>
         </w:rPr>
         <w:t xml:space="preserve">How import works in Python </w:t>
@@ -8439,6 +8439,528 @@
       <w:pPr>
         <w:spacing w:after="0"/>
         <w:rPr>
+          <w:sz w:val="24"/>
+          <w:szCs w:val="24"/>
+          <w:lang w:val="en-US"/>
+        </w:rPr>
+      </w:pPr>
+    </w:p>
+    <w:p>
+      <w:pPr>
+        <w:spacing w:after="0"/>
+        <w:rPr>
+          <w:b/>
+          <w:bCs/>
+          <w:sz w:val="30"/>
+          <w:szCs w:val="30"/>
+          <w:lang w:val="en-US"/>
+        </w:rPr>
+      </w:pPr>
+      <w:r>
+        <w:rPr>
+          <w:b/>
+          <w:bCs/>
+          <w:sz w:val="30"/>
+          <w:szCs w:val="30"/>
+          <w:lang w:val="en-US"/>
+        </w:rPr>
+        <w:t>OS in python</w:t>
+      </w:r>
+      <w:r>
+        <w:rPr>
+          <w:b/>
+          <w:bCs/>
+          <w:sz w:val="30"/>
+          <w:szCs w:val="30"/>
+          <w:lang w:val="en-US"/>
+        </w:rPr>
+        <w:t xml:space="preserve">: </w:t>
+      </w:r>
+    </w:p>
+    <w:p>
+      <w:pPr>
+        <w:spacing w:after="0"/>
+        <w:rPr>
+          <w:b/>
+          <w:bCs/>
+          <w:sz w:val="30"/>
+          <w:szCs w:val="30"/>
+          <w:lang w:val="en-US"/>
+        </w:rPr>
+      </w:pPr>
+    </w:p>
+    <w:p>
+      <w:pPr>
+        <w:spacing w:after="0"/>
+        <w:rPr>
+          <w:sz w:val="24"/>
+          <w:szCs w:val="24"/>
+          <w:lang w:val="en-US"/>
+        </w:rPr>
+      </w:pPr>
+      <w:r>
+        <w:rPr>
+          <w:sz w:val="24"/>
+          <w:szCs w:val="24"/>
+          <w:lang w:val="en-US"/>
+        </w:rPr>
+        <w:t xml:space="preserve">Operating system module in python </w:t>
+      </w:r>
+    </w:p>
+    <w:p>
+      <w:pPr>
+        <w:spacing w:after="0"/>
+        <w:rPr>
+          <w:sz w:val="24"/>
+          <w:szCs w:val="24"/>
+          <w:lang w:val="en-US"/>
+        </w:rPr>
+      </w:pPr>
+      <w:r>
+        <w:rPr>
+          <w:sz w:val="24"/>
+          <w:szCs w:val="24"/>
+          <w:lang w:val="en-US"/>
+        </w:rPr>
+        <w:t xml:space="preserve">You can delete or write automatically using od module. </w:t>
+      </w:r>
+      <w:r>
+        <w:rPr>
+          <w:sz w:val="24"/>
+          <w:szCs w:val="24"/>
+          <w:lang w:val="en-US"/>
+        </w:rPr>
+        <w:t xml:space="preserve">you can </w:t>
+      </w:r>
+      <w:r>
+        <w:rPr>
+          <w:sz w:val="24"/>
+          <w:szCs w:val="24"/>
+          <w:lang w:val="en-US"/>
+        </w:rPr>
+        <w:t xml:space="preserve">also </w:t>
+      </w:r>
+      <w:r>
+        <w:rPr>
+          <w:sz w:val="24"/>
+          <w:szCs w:val="24"/>
+          <w:lang w:val="en-US"/>
+        </w:rPr>
+        <w:t xml:space="preserve">do many other </w:t>
+      </w:r>
+      <w:proofErr w:type="gramStart"/>
+      <w:r>
+        <w:rPr>
+          <w:sz w:val="24"/>
+          <w:szCs w:val="24"/>
+          <w:lang w:val="en-US"/>
+        </w:rPr>
+        <w:t>stuff</w:t>
+      </w:r>
+      <w:proofErr w:type="gramEnd"/>
+      <w:r>
+        <w:rPr>
+          <w:sz w:val="24"/>
+          <w:szCs w:val="24"/>
+          <w:lang w:val="en-US"/>
+        </w:rPr>
+        <w:t xml:space="preserve"> automatically using </w:t>
+      </w:r>
+      <w:proofErr w:type="spellStart"/>
+      <w:r>
+        <w:rPr>
+          <w:sz w:val="24"/>
+          <w:szCs w:val="24"/>
+          <w:lang w:val="en-US"/>
+        </w:rPr>
+        <w:t>os</w:t>
+      </w:r>
+      <w:proofErr w:type="spellEnd"/>
+      <w:r>
+        <w:rPr>
+          <w:sz w:val="24"/>
+          <w:szCs w:val="24"/>
+          <w:lang w:val="en-US"/>
+        </w:rPr>
+        <w:t xml:space="preserve"> module. you can create a folder using </w:t>
+      </w:r>
+      <w:proofErr w:type="spellStart"/>
+      <w:r>
+        <w:rPr>
+          <w:sz w:val="24"/>
+          <w:szCs w:val="24"/>
+          <w:lang w:val="en-US"/>
+        </w:rPr>
+        <w:t>os</w:t>
+      </w:r>
+      <w:proofErr w:type="spellEnd"/>
+      <w:r>
+        <w:rPr>
+          <w:sz w:val="24"/>
+          <w:szCs w:val="24"/>
+          <w:lang w:val="en-US"/>
+        </w:rPr>
+        <w:t xml:space="preserve"> </w:t>
+      </w:r>
+    </w:p>
+    <w:p>
+      <w:pPr>
+        <w:spacing w:after="0"/>
+        <w:rPr>
+          <w:sz w:val="24"/>
+          <w:szCs w:val="24"/>
+          <w:lang w:val="en-US"/>
+        </w:rPr>
+      </w:pPr>
+      <w:r>
+        <w:rPr>
+          <w:sz w:val="24"/>
+          <w:szCs w:val="24"/>
+          <w:lang w:val="en-US"/>
+        </w:rPr>
+        <w:t>For example:</w:t>
+      </w:r>
+    </w:p>
+    <w:p>
+      <w:pPr>
+        <w:spacing w:after="0"/>
+        <w:rPr>
+          <w:b/>
+          <w:bCs/>
+          <w:sz w:val="24"/>
+          <w:szCs w:val="24"/>
+          <w:lang w:val="en-US"/>
+        </w:rPr>
+      </w:pPr>
+      <w:r>
+        <w:rPr>
+          <w:b/>
+          <w:bCs/>
+          <w:sz w:val="24"/>
+          <w:szCs w:val="24"/>
+          <w:lang w:val="en-US"/>
+        </w:rPr>
+        <w:t xml:space="preserve">import </w:t>
+      </w:r>
+      <w:proofErr w:type="spellStart"/>
+      <w:r>
+        <w:rPr>
+          <w:b/>
+          <w:bCs/>
+          <w:sz w:val="24"/>
+          <w:szCs w:val="24"/>
+          <w:lang w:val="en-US"/>
+        </w:rPr>
+        <w:t>os</w:t>
+      </w:r>
+      <w:proofErr w:type="spellEnd"/>
+    </w:p>
+    <w:p>
+      <w:pPr>
+        <w:spacing w:after="0"/>
+        <w:rPr>
+          <w:b/>
+          <w:bCs/>
+          <w:sz w:val="24"/>
+          <w:szCs w:val="24"/>
+          <w:lang w:val="en-US"/>
+        </w:rPr>
+      </w:pPr>
+      <w:proofErr w:type="spellStart"/>
+      <w:proofErr w:type="gramStart"/>
+      <w:r>
+        <w:rPr>
+          <w:b/>
+          <w:bCs/>
+          <w:sz w:val="24"/>
+          <w:szCs w:val="24"/>
+          <w:lang w:val="en-US"/>
+        </w:rPr>
+        <w:t>os.mkdir</w:t>
+      </w:r>
+      <w:proofErr w:type="gramEnd"/>
+      <w:r>
+        <w:rPr>
+          <w:b/>
+          <w:bCs/>
+          <w:sz w:val="24"/>
+          <w:szCs w:val="24"/>
+          <w:lang w:val="en-US"/>
+        </w:rPr>
+        <w:t>”</w:t>
+      </w:r>
+      <w:proofErr w:type="gramStart"/>
+      <w:r>
+        <w:rPr>
+          <w:b/>
+          <w:bCs/>
+          <w:sz w:val="24"/>
+          <w:szCs w:val="24"/>
+          <w:lang w:val="en-US"/>
+        </w:rPr>
+        <w:t>data</w:t>
+      </w:r>
+      <w:proofErr w:type="spellEnd"/>
+      <w:r>
+        <w:rPr>
+          <w:b/>
+          <w:bCs/>
+          <w:sz w:val="24"/>
+          <w:szCs w:val="24"/>
+          <w:lang w:val="en-US"/>
+        </w:rPr>
+        <w:t xml:space="preserve">”   </w:t>
+      </w:r>
+      <w:proofErr w:type="gramEnd"/>
+      <w:r>
+        <w:rPr>
+          <w:b/>
+          <w:bCs/>
+          <w:sz w:val="24"/>
+          <w:szCs w:val="24"/>
+          <w:lang w:val="en-US"/>
+        </w:rPr>
+        <w:t>#this will create a f</w:t>
+      </w:r>
+      <w:r>
+        <w:rPr>
+          <w:b/>
+          <w:bCs/>
+          <w:sz w:val="24"/>
+          <w:szCs w:val="24"/>
+          <w:lang w:val="en-US"/>
+        </w:rPr>
+        <w:t xml:space="preserve">older into </w:t>
+      </w:r>
+      <w:proofErr w:type="gramStart"/>
+      <w:r>
+        <w:rPr>
+          <w:b/>
+          <w:bCs/>
+          <w:sz w:val="24"/>
+          <w:szCs w:val="24"/>
+          <w:lang w:val="en-US"/>
+        </w:rPr>
+        <w:t>you</w:t>
+      </w:r>
+      <w:proofErr w:type="gramEnd"/>
+      <w:r>
+        <w:rPr>
+          <w:b/>
+          <w:bCs/>
+          <w:sz w:val="24"/>
+          <w:szCs w:val="24"/>
+          <w:lang w:val="en-US"/>
+        </w:rPr>
+        <w:t xml:space="preserve"> directory</w:t>
+      </w:r>
+    </w:p>
+    <w:p>
+      <w:pPr>
+        <w:spacing w:after="0"/>
+        <w:rPr>
+          <w:b/>
+          <w:bCs/>
+          <w:sz w:val="24"/>
+          <w:szCs w:val="24"/>
+          <w:lang w:val="en-US"/>
+        </w:rPr>
+      </w:pPr>
+    </w:p>
+    <w:p>
+      <w:pPr>
+        <w:spacing w:after="0"/>
+        <w:rPr>
+          <w:b/>
+          <w:bCs/>
+          <w:sz w:val="24"/>
+          <w:szCs w:val="24"/>
+          <w:lang w:val="en-US"/>
+        </w:rPr>
+      </w:pPr>
+      <w:r>
+        <w:rPr>
+          <w:b/>
+          <w:bCs/>
+          <w:sz w:val="24"/>
+          <w:szCs w:val="24"/>
+          <w:lang w:val="en-US"/>
+        </w:rPr>
+        <w:t xml:space="preserve">import </w:t>
+      </w:r>
+      <w:proofErr w:type="spellStart"/>
+      <w:r>
+        <w:rPr>
+          <w:b/>
+          <w:bCs/>
+          <w:sz w:val="24"/>
+          <w:szCs w:val="24"/>
+          <w:lang w:val="en-US"/>
+        </w:rPr>
+        <w:t>os</w:t>
+      </w:r>
+      <w:proofErr w:type="spellEnd"/>
+      <w:r>
+        <w:rPr>
+          <w:b/>
+          <w:bCs/>
+          <w:sz w:val="24"/>
+          <w:szCs w:val="24"/>
+          <w:lang w:val="en-US"/>
+        </w:rPr>
+        <w:t xml:space="preserve"> </w:t>
+      </w:r>
+    </w:p>
+    <w:p>
+      <w:pPr>
+        <w:spacing w:after="0"/>
+        <w:rPr>
+          <w:b/>
+          <w:bCs/>
+          <w:sz w:val="24"/>
+          <w:szCs w:val="24"/>
+          <w:lang w:val="en-US"/>
+        </w:rPr>
+      </w:pPr>
+      <w:r>
+        <w:rPr>
+          <w:b/>
+          <w:bCs/>
+          <w:sz w:val="24"/>
+          <w:szCs w:val="24"/>
+          <w:lang w:val="en-US"/>
+        </w:rPr>
+        <w:t xml:space="preserve">folders = </w:t>
+      </w:r>
+      <w:proofErr w:type="spellStart"/>
+      <w:proofErr w:type="gramStart"/>
+      <w:r>
+        <w:rPr>
+          <w:b/>
+          <w:bCs/>
+          <w:sz w:val="24"/>
+          <w:szCs w:val="24"/>
+          <w:lang w:val="en-US"/>
+        </w:rPr>
+        <w:t>os.listdir</w:t>
+      </w:r>
+      <w:proofErr w:type="spellEnd"/>
+      <w:proofErr w:type="gramEnd"/>
+      <w:r>
+        <w:rPr>
+          <w:b/>
+          <w:bCs/>
+          <w:sz w:val="24"/>
+          <w:szCs w:val="24"/>
+          <w:lang w:val="en-US"/>
+        </w:rPr>
+        <w:t>(“data</w:t>
+      </w:r>
+      <w:proofErr w:type="gramStart"/>
+      <w:r>
+        <w:rPr>
+          <w:b/>
+          <w:bCs/>
+          <w:sz w:val="24"/>
+          <w:szCs w:val="24"/>
+          <w:lang w:val="en-US"/>
+        </w:rPr>
+        <w:t>”)</w:t>
+      </w:r>
+      <w:r>
+        <w:rPr>
+          <w:b/>
+          <w:bCs/>
+          <w:sz w:val="24"/>
+          <w:szCs w:val="24"/>
+          <w:lang w:val="en-US"/>
+        </w:rPr>
+        <w:t xml:space="preserve">   </w:t>
+      </w:r>
+      <w:proofErr w:type="gramEnd"/>
+      <w:r>
+        <w:rPr>
+          <w:b/>
+          <w:bCs/>
+          <w:sz w:val="24"/>
+          <w:szCs w:val="24"/>
+          <w:lang w:val="en-US"/>
+        </w:rPr>
+        <w:t xml:space="preserve">  #important function </w:t>
+      </w:r>
+    </w:p>
+    <w:p>
+      <w:pPr>
+        <w:spacing w:after="0"/>
+        <w:rPr>
+          <w:b/>
+          <w:bCs/>
+          <w:sz w:val="24"/>
+          <w:szCs w:val="24"/>
+          <w:lang w:val="en-US"/>
+        </w:rPr>
+      </w:pPr>
+      <w:r>
+        <w:rPr>
+          <w:b/>
+          <w:bCs/>
+          <w:sz w:val="24"/>
+          <w:szCs w:val="24"/>
+          <w:lang w:val="en-US"/>
+        </w:rPr>
+        <w:t>print (</w:t>
+      </w:r>
+      <w:proofErr w:type="gramStart"/>
+      <w:r>
+        <w:rPr>
+          <w:b/>
+          <w:bCs/>
+          <w:sz w:val="24"/>
+          <w:szCs w:val="24"/>
+          <w:lang w:val="en-US"/>
+        </w:rPr>
+        <w:t>folders)  #</w:t>
+      </w:r>
+      <w:proofErr w:type="gramEnd"/>
+      <w:r>
+        <w:rPr>
+          <w:b/>
+          <w:bCs/>
+          <w:sz w:val="24"/>
+          <w:szCs w:val="24"/>
+          <w:lang w:val="en-US"/>
+        </w:rPr>
+        <w:t>this will show how many folders are present in th</w:t>
+      </w:r>
+      <w:r>
+        <w:rPr>
+          <w:b/>
+          <w:bCs/>
+          <w:sz w:val="24"/>
+          <w:szCs w:val="24"/>
+          <w:lang w:val="en-US"/>
+        </w:rPr>
+        <w:t>is folder</w:t>
+      </w:r>
+    </w:p>
+    <w:p>
+      <w:pPr>
+        <w:spacing w:after="0"/>
+        <w:rPr>
+          <w:b/>
+          <w:bCs/>
+          <w:sz w:val="24"/>
+          <w:szCs w:val="24"/>
+          <w:lang w:val="en-US"/>
+        </w:rPr>
+      </w:pPr>
+    </w:p>
+    <w:p>
+      <w:pPr>
+        <w:spacing w:after="0"/>
+        <w:rPr>
+          <w:b/>
+          <w:bCs/>
           <w:sz w:val="24"/>
           <w:szCs w:val="24"/>
           <w:lang w:val="en-US"/>

</xml_diff>

<commit_message>
file handling and lambda
</commit_message>
<xml_diff>
--- a/theory.docx
+++ b/theory.docx
@@ -8961,11 +8961,1698 @@
         <w:rPr>
           <w:b/>
           <w:bCs/>
-          <w:sz w:val="24"/>
-          <w:szCs w:val="24"/>
-          <w:lang w:val="en-US"/>
-        </w:rPr>
-      </w:pPr>
+          <w:sz w:val="30"/>
+          <w:szCs w:val="30"/>
+          <w:lang w:val="en-US"/>
+        </w:rPr>
+      </w:pPr>
+      <w:r>
+        <w:rPr>
+          <w:b/>
+          <w:bCs/>
+          <w:sz w:val="30"/>
+          <w:szCs w:val="30"/>
+          <w:lang w:val="en-US"/>
+        </w:rPr>
+        <w:t>File IO in Python:</w:t>
+      </w:r>
+    </w:p>
+    <w:p>
+      <w:pPr>
+        <w:spacing w:after="0"/>
+        <w:rPr>
+          <w:sz w:val="24"/>
+          <w:szCs w:val="24"/>
+          <w:lang w:val="en-US"/>
+        </w:rPr>
+      </w:pPr>
+    </w:p>
+    <w:p>
+      <w:pPr>
+        <w:spacing w:after="0"/>
+        <w:rPr>
+          <w:sz w:val="24"/>
+          <w:szCs w:val="24"/>
+          <w:lang w:val="en-US"/>
+        </w:rPr>
+      </w:pPr>
+      <w:r>
+        <w:rPr>
+          <w:b/>
+          <w:bCs/>
+          <w:sz w:val="24"/>
+          <w:szCs w:val="24"/>
+          <w:lang w:val="en-US"/>
+        </w:rPr>
+        <w:t>To open a file:</w:t>
+      </w:r>
+      <w:r>
+        <w:rPr>
+          <w:sz w:val="24"/>
+          <w:szCs w:val="24"/>
+          <w:lang w:val="en-US"/>
+        </w:rPr>
+        <w:t xml:space="preserve"> </w:t>
+      </w:r>
+    </w:p>
+    <w:p>
+      <w:pPr>
+        <w:spacing w:after="0"/>
+        <w:rPr>
+          <w:sz w:val="24"/>
+          <w:szCs w:val="24"/>
+          <w:lang w:val="en-US"/>
+        </w:rPr>
+      </w:pPr>
+      <w:r>
+        <w:rPr>
+          <w:sz w:val="24"/>
+          <w:szCs w:val="24"/>
+          <w:lang w:val="en-US"/>
+        </w:rPr>
+        <w:t xml:space="preserve">f = </w:t>
+      </w:r>
+      <w:proofErr w:type="gramStart"/>
+      <w:r>
+        <w:rPr>
+          <w:sz w:val="24"/>
+          <w:szCs w:val="24"/>
+          <w:lang w:val="en-US"/>
+        </w:rPr>
+        <w:t>open(</w:t>
+      </w:r>
+      <w:proofErr w:type="gramEnd"/>
+      <w:r>
+        <w:rPr>
+          <w:sz w:val="24"/>
+          <w:szCs w:val="24"/>
+          <w:lang w:val="en-US"/>
+        </w:rPr>
+        <w:t>‘</w:t>
+      </w:r>
+      <w:r>
+        <w:rPr>
+          <w:sz w:val="24"/>
+          <w:szCs w:val="24"/>
+          <w:lang w:val="en-US"/>
+        </w:rPr>
+        <w:t>myfile.txt’, ‘r’</w:t>
+      </w:r>
+      <w:r>
+        <w:rPr>
+          <w:sz w:val="24"/>
+          <w:szCs w:val="24"/>
+          <w:lang w:val="en-US"/>
+        </w:rPr>
+        <w:t>)</w:t>
+      </w:r>
+    </w:p>
+    <w:p>
+      <w:pPr>
+        <w:tabs>
+          <w:tab w:val="left" w:pos="6528"/>
+        </w:tabs>
+        <w:spacing w:after="0"/>
+        <w:rPr>
+          <w:sz w:val="24"/>
+          <w:szCs w:val="24"/>
+          <w:lang w:val="en-US"/>
+        </w:rPr>
+      </w:pPr>
+      <w:r>
+        <w:rPr>
+          <w:sz w:val="24"/>
+          <w:szCs w:val="24"/>
+          <w:lang w:val="en-US"/>
+        </w:rPr>
+        <w:t xml:space="preserve">Text = </w:t>
+      </w:r>
+      <w:proofErr w:type="spellStart"/>
+      <w:proofErr w:type="gramStart"/>
+      <w:r>
+        <w:rPr>
+          <w:sz w:val="24"/>
+          <w:szCs w:val="24"/>
+          <w:lang w:val="en-US"/>
+        </w:rPr>
+        <w:t>f.read</w:t>
+      </w:r>
+      <w:proofErr w:type="spellEnd"/>
+      <w:proofErr w:type="gramEnd"/>
+      <w:r>
+        <w:rPr>
+          <w:sz w:val="24"/>
+          <w:szCs w:val="24"/>
+          <w:lang w:val="en-US"/>
+        </w:rPr>
+        <w:t>()</w:t>
+      </w:r>
+      <w:r>
+        <w:rPr>
+          <w:sz w:val="24"/>
+          <w:szCs w:val="24"/>
+          <w:lang w:val="en-US"/>
+        </w:rPr>
+        <w:tab/>
+      </w:r>
+    </w:p>
+    <w:p>
+      <w:pPr>
+        <w:spacing w:after="0"/>
+        <w:rPr>
+          <w:sz w:val="24"/>
+          <w:szCs w:val="24"/>
+          <w:lang w:val="en-US"/>
+        </w:rPr>
+      </w:pPr>
+      <w:r>
+        <w:rPr>
+          <w:sz w:val="24"/>
+          <w:szCs w:val="24"/>
+          <w:lang w:val="en-US"/>
+        </w:rPr>
+        <w:t>Print(text)</w:t>
+      </w:r>
+    </w:p>
+    <w:p>
+      <w:pPr>
+        <w:spacing w:after="0"/>
+        <w:rPr>
+          <w:sz w:val="24"/>
+          <w:szCs w:val="24"/>
+          <w:lang w:val="en-US"/>
+        </w:rPr>
+      </w:pPr>
+      <w:proofErr w:type="spellStart"/>
+      <w:proofErr w:type="gramStart"/>
+      <w:r>
+        <w:rPr>
+          <w:sz w:val="24"/>
+          <w:szCs w:val="24"/>
+          <w:lang w:val="en-US"/>
+        </w:rPr>
+        <w:t>f.close</w:t>
+      </w:r>
+      <w:proofErr w:type="spellEnd"/>
+      <w:proofErr w:type="gramEnd"/>
+      <w:r>
+        <w:rPr>
+          <w:sz w:val="24"/>
+          <w:szCs w:val="24"/>
+          <w:lang w:val="en-US"/>
+        </w:rPr>
+        <w:t>()</w:t>
+      </w:r>
+    </w:p>
+    <w:p>
+      <w:pPr>
+        <w:spacing w:after="0"/>
+        <w:rPr>
+          <w:b/>
+          <w:bCs/>
+          <w:sz w:val="24"/>
+          <w:szCs w:val="24"/>
+          <w:lang w:val="en-US"/>
+        </w:rPr>
+      </w:pPr>
+      <w:r>
+        <w:rPr>
+          <w:b/>
+          <w:bCs/>
+          <w:sz w:val="24"/>
+          <w:szCs w:val="24"/>
+          <w:lang w:val="en-US"/>
+        </w:rPr>
+        <w:lastRenderedPageBreak/>
+        <w:t>To write a file:</w:t>
+      </w:r>
+    </w:p>
+    <w:p>
+      <w:pPr>
+        <w:spacing w:after="0"/>
+        <w:rPr>
+          <w:sz w:val="24"/>
+          <w:szCs w:val="24"/>
+          <w:lang w:val="en-US"/>
+        </w:rPr>
+      </w:pPr>
+      <w:r>
+        <w:rPr>
+          <w:sz w:val="24"/>
+          <w:szCs w:val="24"/>
+          <w:lang w:val="en-US"/>
+        </w:rPr>
+        <w:t xml:space="preserve">f = </w:t>
+      </w:r>
+      <w:proofErr w:type="gramStart"/>
+      <w:r>
+        <w:rPr>
+          <w:sz w:val="24"/>
+          <w:szCs w:val="24"/>
+          <w:lang w:val="en-US"/>
+        </w:rPr>
+        <w:t>open(</w:t>
+      </w:r>
+      <w:proofErr w:type="gramEnd"/>
+      <w:r>
+        <w:rPr>
+          <w:sz w:val="24"/>
+          <w:szCs w:val="24"/>
+          <w:lang w:val="en-US"/>
+        </w:rPr>
+        <w:t>‘myfile.txt’, ‘a’</w:t>
+      </w:r>
+      <w:r>
+        <w:rPr>
+          <w:sz w:val="24"/>
+          <w:szCs w:val="24"/>
+          <w:lang w:val="en-US"/>
+        </w:rPr>
+        <w:t>)</w:t>
+      </w:r>
+    </w:p>
+    <w:p>
+      <w:pPr>
+        <w:spacing w:after="0"/>
+        <w:rPr>
+          <w:sz w:val="24"/>
+          <w:szCs w:val="24"/>
+          <w:lang w:val="en-US"/>
+        </w:rPr>
+      </w:pPr>
+      <w:proofErr w:type="spellStart"/>
+      <w:proofErr w:type="gramStart"/>
+      <w:r>
+        <w:rPr>
+          <w:sz w:val="24"/>
+          <w:szCs w:val="24"/>
+          <w:lang w:val="en-US"/>
+        </w:rPr>
+        <w:t>f.write</w:t>
+      </w:r>
+      <w:proofErr w:type="spellEnd"/>
+      <w:proofErr w:type="gramEnd"/>
+      <w:r>
+        <w:rPr>
+          <w:sz w:val="24"/>
+          <w:szCs w:val="24"/>
+          <w:lang w:val="en-US"/>
+        </w:rPr>
+        <w:t>(</w:t>
+      </w:r>
+      <w:r>
+        <w:rPr>
+          <w:sz w:val="24"/>
+          <w:szCs w:val="24"/>
+          <w:lang w:val="en-US"/>
+        </w:rPr>
+        <w:t>‘Hello world’</w:t>
+      </w:r>
+      <w:r>
+        <w:rPr>
+          <w:sz w:val="24"/>
+          <w:szCs w:val="24"/>
+          <w:lang w:val="en-US"/>
+        </w:rPr>
+        <w:t>)</w:t>
+      </w:r>
+    </w:p>
+    <w:p>
+      <w:pPr>
+        <w:spacing w:after="0"/>
+        <w:rPr>
+          <w:sz w:val="24"/>
+          <w:szCs w:val="24"/>
+          <w:lang w:val="en-US"/>
+        </w:rPr>
+      </w:pPr>
+      <w:proofErr w:type="spellStart"/>
+      <w:proofErr w:type="gramStart"/>
+      <w:r>
+        <w:rPr>
+          <w:sz w:val="24"/>
+          <w:szCs w:val="24"/>
+          <w:lang w:val="en-US"/>
+        </w:rPr>
+        <w:t>f.close</w:t>
+      </w:r>
+      <w:proofErr w:type="spellEnd"/>
+      <w:proofErr w:type="gramEnd"/>
+      <w:r>
+        <w:rPr>
+          <w:sz w:val="24"/>
+          <w:szCs w:val="24"/>
+          <w:lang w:val="en-US"/>
+        </w:rPr>
+        <w:t>()</w:t>
+      </w:r>
+    </w:p>
+    <w:p>
+      <w:pPr>
+        <w:spacing w:after="0"/>
+        <w:rPr>
+          <w:sz w:val="24"/>
+          <w:szCs w:val="24"/>
+          <w:lang w:val="en-US"/>
+        </w:rPr>
+      </w:pPr>
+    </w:p>
+    <w:p>
+      <w:pPr>
+        <w:spacing w:after="0"/>
+        <w:rPr>
+          <w:b/>
+          <w:bCs/>
+          <w:sz w:val="24"/>
+          <w:szCs w:val="24"/>
+          <w:lang w:val="en-US"/>
+        </w:rPr>
+      </w:pPr>
+      <w:proofErr w:type="spellStart"/>
+      <w:proofErr w:type="gramStart"/>
+      <w:r>
+        <w:rPr>
+          <w:b/>
+          <w:bCs/>
+          <w:sz w:val="24"/>
+          <w:szCs w:val="24"/>
+          <w:lang w:val="en-US"/>
+        </w:rPr>
+        <w:t>readlines</w:t>
+      </w:r>
+      <w:proofErr w:type="spellEnd"/>
+      <w:r>
+        <w:rPr>
+          <w:b/>
+          <w:bCs/>
+          <w:sz w:val="24"/>
+          <w:szCs w:val="24"/>
+          <w:lang w:val="en-US"/>
+        </w:rPr>
+        <w:t>(</w:t>
+      </w:r>
+      <w:proofErr w:type="gramEnd"/>
+      <w:r>
+        <w:rPr>
+          <w:b/>
+          <w:bCs/>
+          <w:sz w:val="24"/>
+          <w:szCs w:val="24"/>
+          <w:lang w:val="en-US"/>
+        </w:rPr>
+        <w:t xml:space="preserve">): read </w:t>
+      </w:r>
+      <w:proofErr w:type="gramStart"/>
+      <w:r>
+        <w:rPr>
+          <w:b/>
+          <w:bCs/>
+          <w:sz w:val="24"/>
+          <w:szCs w:val="24"/>
+          <w:lang w:val="en-US"/>
+        </w:rPr>
+        <w:t xml:space="preserve">the </w:t>
+      </w:r>
+      <w:r>
+        <w:rPr>
+          <w:b/>
+          <w:bCs/>
+          <w:sz w:val="24"/>
+          <w:szCs w:val="24"/>
+          <w:lang w:val="en-US"/>
+        </w:rPr>
+        <w:t>every</w:t>
+      </w:r>
+      <w:proofErr w:type="gramEnd"/>
+      <w:r>
+        <w:rPr>
+          <w:b/>
+          <w:bCs/>
+          <w:sz w:val="24"/>
+          <w:szCs w:val="24"/>
+          <w:lang w:val="en-US"/>
+        </w:rPr>
+        <w:t xml:space="preserve"> </w:t>
+      </w:r>
+      <w:r>
+        <w:rPr>
+          <w:b/>
+          <w:bCs/>
+          <w:sz w:val="24"/>
+          <w:szCs w:val="24"/>
+          <w:lang w:val="en-US"/>
+        </w:rPr>
+        <w:t xml:space="preserve">lines of the file </w:t>
+      </w:r>
+    </w:p>
+    <w:p>
+      <w:pPr>
+        <w:spacing w:after="0"/>
+        <w:rPr>
+          <w:sz w:val="24"/>
+          <w:szCs w:val="24"/>
+        </w:rPr>
+      </w:pPr>
+      <w:r>
+        <w:rPr>
+          <w:sz w:val="24"/>
+          <w:szCs w:val="24"/>
+        </w:rPr>
+        <w:t>f = open('</w:t>
+      </w:r>
+      <w:proofErr w:type="spellStart"/>
+      <w:r>
+        <w:rPr>
+          <w:sz w:val="24"/>
+          <w:szCs w:val="24"/>
+        </w:rPr>
+        <w:t>myfile.txt','r</w:t>
+      </w:r>
+      <w:proofErr w:type="spellEnd"/>
+      <w:r>
+        <w:rPr>
+          <w:sz w:val="24"/>
+          <w:szCs w:val="24"/>
+        </w:rPr>
+        <w:t>')</w:t>
+      </w:r>
+    </w:p>
+    <w:p>
+      <w:pPr>
+        <w:spacing w:after="0"/>
+        <w:rPr>
+          <w:sz w:val="24"/>
+          <w:szCs w:val="24"/>
+        </w:rPr>
+      </w:pPr>
+      <w:r>
+        <w:rPr>
+          <w:sz w:val="24"/>
+          <w:szCs w:val="24"/>
+        </w:rPr>
+        <w:t>while True:</w:t>
+      </w:r>
+    </w:p>
+    <w:p>
+      <w:pPr>
+        <w:spacing w:after="0"/>
+        <w:rPr>
+          <w:sz w:val="24"/>
+          <w:szCs w:val="24"/>
+        </w:rPr>
+      </w:pPr>
+      <w:r>
+        <w:rPr>
+          <w:sz w:val="24"/>
+          <w:szCs w:val="24"/>
+        </w:rPr>
+        <w:t xml:space="preserve">    line = </w:t>
+      </w:r>
+      <w:proofErr w:type="spellStart"/>
+      <w:proofErr w:type="gramStart"/>
+      <w:r>
+        <w:rPr>
+          <w:sz w:val="24"/>
+          <w:szCs w:val="24"/>
+        </w:rPr>
+        <w:t>f.readline</w:t>
+      </w:r>
+      <w:proofErr w:type="spellEnd"/>
+      <w:proofErr w:type="gramEnd"/>
+      <w:r>
+        <w:rPr>
+          <w:sz w:val="24"/>
+          <w:szCs w:val="24"/>
+        </w:rPr>
+        <w:t>()</w:t>
+      </w:r>
+    </w:p>
+    <w:p>
+      <w:pPr>
+        <w:spacing w:after="0"/>
+        <w:rPr>
+          <w:sz w:val="24"/>
+          <w:szCs w:val="24"/>
+        </w:rPr>
+      </w:pPr>
+      <w:r>
+        <w:rPr>
+          <w:sz w:val="24"/>
+          <w:szCs w:val="24"/>
+        </w:rPr>
+        <w:t>    print(line)</w:t>
+      </w:r>
+    </w:p>
+    <w:p>
+      <w:pPr>
+        <w:spacing w:after="0"/>
+        <w:rPr>
+          <w:sz w:val="24"/>
+          <w:szCs w:val="24"/>
+        </w:rPr>
+      </w:pPr>
+      <w:r>
+        <w:rPr>
+          <w:sz w:val="24"/>
+          <w:szCs w:val="24"/>
+        </w:rPr>
+        <w:t>    if not line:</w:t>
+      </w:r>
+    </w:p>
+    <w:p>
+      <w:pPr>
+        <w:spacing w:after="0"/>
+        <w:rPr>
+          <w:sz w:val="24"/>
+          <w:szCs w:val="24"/>
+        </w:rPr>
+      </w:pPr>
+      <w:r>
+        <w:rPr>
+          <w:sz w:val="24"/>
+          <w:szCs w:val="24"/>
+        </w:rPr>
+        <w:t xml:space="preserve">        </w:t>
+      </w:r>
+      <w:proofErr w:type="gramStart"/>
+      <w:r>
+        <w:rPr>
+          <w:sz w:val="24"/>
+          <w:szCs w:val="24"/>
+        </w:rPr>
+        <w:t>print(</w:t>
+      </w:r>
+      <w:proofErr w:type="gramEnd"/>
+      <w:r>
+        <w:rPr>
+          <w:sz w:val="24"/>
+          <w:szCs w:val="24"/>
+        </w:rPr>
+        <w:t>line, type(line))</w:t>
+      </w:r>
+    </w:p>
+    <w:p>
+      <w:pPr>
+        <w:spacing w:after="0"/>
+        <w:rPr>
+          <w:sz w:val="24"/>
+          <w:szCs w:val="24"/>
+        </w:rPr>
+      </w:pPr>
+      <w:r>
+        <w:rPr>
+          <w:sz w:val="24"/>
+          <w:szCs w:val="24"/>
+        </w:rPr>
+        <w:t>        break</w:t>
+      </w:r>
+    </w:p>
+    <w:p>
+      <w:pPr>
+        <w:spacing w:after="0"/>
+        <w:rPr>
+          <w:sz w:val="24"/>
+          <w:szCs w:val="24"/>
+          <w:lang w:val="en-US"/>
+        </w:rPr>
+      </w:pPr>
+    </w:p>
+    <w:p>
+      <w:pPr>
+        <w:spacing w:after="0"/>
+        <w:rPr>
+          <w:b/>
+          <w:bCs/>
+          <w:sz w:val="24"/>
+          <w:szCs w:val="24"/>
+          <w:lang w:val="en-US"/>
+        </w:rPr>
+      </w:pPr>
+      <w:proofErr w:type="spellStart"/>
+      <w:proofErr w:type="gramStart"/>
+      <w:r>
+        <w:rPr>
+          <w:b/>
+          <w:bCs/>
+          <w:sz w:val="24"/>
+          <w:szCs w:val="24"/>
+          <w:lang w:val="en-US"/>
+        </w:rPr>
+        <w:t>writelines</w:t>
+      </w:r>
+      <w:proofErr w:type="spellEnd"/>
+      <w:r>
+        <w:rPr>
+          <w:b/>
+          <w:bCs/>
+          <w:sz w:val="24"/>
+          <w:szCs w:val="24"/>
+          <w:lang w:val="en-US"/>
+        </w:rPr>
+        <w:t>(</w:t>
+      </w:r>
+      <w:proofErr w:type="gramEnd"/>
+      <w:r>
+        <w:rPr>
+          <w:b/>
+          <w:bCs/>
+          <w:sz w:val="24"/>
+          <w:szCs w:val="24"/>
+          <w:lang w:val="en-US"/>
+        </w:rPr>
+        <w:t xml:space="preserve">): </w:t>
+      </w:r>
+      <w:r>
+        <w:rPr>
+          <w:b/>
+          <w:bCs/>
+          <w:sz w:val="24"/>
+          <w:szCs w:val="24"/>
+          <w:lang w:val="en-US"/>
+        </w:rPr>
+        <w:t xml:space="preserve"> </w:t>
+      </w:r>
+      <w:r>
+        <w:rPr>
+          <w:b/>
+          <w:bCs/>
+          <w:sz w:val="24"/>
+          <w:szCs w:val="24"/>
+          <w:lang w:val="en-US"/>
+        </w:rPr>
+        <w:t>this method writes the sequence of strings to the file.</w:t>
+      </w:r>
+    </w:p>
+    <w:p>
+      <w:pPr>
+        <w:spacing w:after="0"/>
+        <w:rPr>
+          <w:sz w:val="24"/>
+          <w:szCs w:val="24"/>
+        </w:rPr>
+      </w:pPr>
+      <w:r>
+        <w:rPr>
+          <w:sz w:val="24"/>
+          <w:szCs w:val="24"/>
+        </w:rPr>
+        <w:t>f = open('</w:t>
+      </w:r>
+      <w:proofErr w:type="spellStart"/>
+      <w:r>
+        <w:rPr>
+          <w:sz w:val="24"/>
+          <w:szCs w:val="24"/>
+        </w:rPr>
+        <w:t>myfile.txt','</w:t>
+      </w:r>
+      <w:r>
+        <w:rPr>
+          <w:sz w:val="24"/>
+          <w:szCs w:val="24"/>
+        </w:rPr>
+        <w:t>w</w:t>
+      </w:r>
+      <w:proofErr w:type="spellEnd"/>
+      <w:r>
+        <w:rPr>
+          <w:sz w:val="24"/>
+          <w:szCs w:val="24"/>
+        </w:rPr>
+        <w:t>')</w:t>
+      </w:r>
+      <w:r>
+        <w:rPr>
+          <w:sz w:val="24"/>
+          <w:szCs w:val="24"/>
+        </w:rPr>
+        <w:t>.</w:t>
+      </w:r>
+    </w:p>
+    <w:p>
+      <w:pPr>
+        <w:spacing w:after="0"/>
+        <w:rPr>
+          <w:sz w:val="24"/>
+          <w:szCs w:val="24"/>
+        </w:rPr>
+      </w:pPr>
+      <w:r>
+        <w:rPr>
+          <w:sz w:val="24"/>
+          <w:szCs w:val="24"/>
+        </w:rPr>
+        <w:t>lines = [‘line 1\n’, ‘line 2\n’, ‘line 3\n’]</w:t>
+      </w:r>
+    </w:p>
+    <w:p>
+      <w:pPr>
+        <w:spacing w:after="0"/>
+        <w:rPr>
+          <w:sz w:val="24"/>
+          <w:szCs w:val="24"/>
+        </w:rPr>
+      </w:pPr>
+      <w:proofErr w:type="spellStart"/>
+      <w:proofErr w:type="gramStart"/>
+      <w:r>
+        <w:rPr>
+          <w:sz w:val="24"/>
+          <w:szCs w:val="24"/>
+        </w:rPr>
+        <w:t>f.writeLines</w:t>
+      </w:r>
+      <w:proofErr w:type="spellEnd"/>
+      <w:proofErr w:type="gramEnd"/>
+      <w:r>
+        <w:rPr>
+          <w:sz w:val="24"/>
+          <w:szCs w:val="24"/>
+        </w:rPr>
+        <w:t>(lines)</w:t>
+      </w:r>
+    </w:p>
+    <w:p>
+      <w:pPr>
+        <w:spacing w:after="0"/>
+        <w:rPr>
+          <w:sz w:val="24"/>
+          <w:szCs w:val="24"/>
+        </w:rPr>
+      </w:pPr>
+      <w:proofErr w:type="spellStart"/>
+      <w:proofErr w:type="gramStart"/>
+      <w:r>
+        <w:rPr>
+          <w:sz w:val="24"/>
+          <w:szCs w:val="24"/>
+        </w:rPr>
+        <w:t>f.close</w:t>
+      </w:r>
+      <w:proofErr w:type="spellEnd"/>
+      <w:proofErr w:type="gramEnd"/>
+      <w:r>
+        <w:rPr>
+          <w:sz w:val="24"/>
+          <w:szCs w:val="24"/>
+        </w:rPr>
+        <w:t>()</w:t>
+      </w:r>
+    </w:p>
+    <w:p>
+      <w:pPr>
+        <w:spacing w:after="0"/>
+        <w:rPr>
+          <w:sz w:val="24"/>
+          <w:szCs w:val="24"/>
+          <w:lang w:val="en-US"/>
+        </w:rPr>
+      </w:pPr>
+    </w:p>
+    <w:p>
+      <w:pPr>
+        <w:spacing w:after="0"/>
+        <w:rPr>
+          <w:sz w:val="24"/>
+          <w:szCs w:val="24"/>
+          <w:lang w:val="en-US"/>
+        </w:rPr>
+      </w:pPr>
+      <w:proofErr w:type="gramStart"/>
+      <w:r>
+        <w:rPr>
+          <w:sz w:val="24"/>
+          <w:szCs w:val="24"/>
+          <w:lang w:val="en-US"/>
+        </w:rPr>
+        <w:t>seek(</w:t>
+      </w:r>
+      <w:proofErr w:type="gramEnd"/>
+      <w:r>
+        <w:rPr>
+          <w:sz w:val="24"/>
+          <w:szCs w:val="24"/>
+          <w:lang w:val="en-US"/>
+        </w:rPr>
+        <w:t>)</w:t>
+      </w:r>
+      <w:r>
+        <w:rPr>
+          <w:sz w:val="24"/>
+          <w:szCs w:val="24"/>
+          <w:lang w:val="en-US"/>
+        </w:rPr>
+        <w:t xml:space="preserve"> and </w:t>
+      </w:r>
+      <w:proofErr w:type="gramStart"/>
+      <w:r>
+        <w:rPr>
+          <w:sz w:val="24"/>
+          <w:szCs w:val="24"/>
+          <w:lang w:val="en-US"/>
+        </w:rPr>
+        <w:t>tell(</w:t>
+      </w:r>
+      <w:proofErr w:type="gramEnd"/>
+      <w:r>
+        <w:rPr>
+          <w:sz w:val="24"/>
+          <w:szCs w:val="24"/>
+          <w:lang w:val="en-US"/>
+        </w:rPr>
+        <w:t xml:space="preserve">) functions are used to </w:t>
+      </w:r>
+      <w:r>
+        <w:rPr>
+          <w:sz w:val="24"/>
+          <w:szCs w:val="24"/>
+          <w:lang w:val="en-US"/>
+        </w:rPr>
+        <w:t>work with file objects and their positions within a file.</w:t>
+      </w:r>
+    </w:p>
+    <w:p>
+      <w:pPr>
+        <w:spacing w:after="0"/>
+        <w:rPr>
+          <w:sz w:val="24"/>
+          <w:szCs w:val="24"/>
+          <w:lang w:val="en-US"/>
+        </w:rPr>
+      </w:pPr>
+    </w:p>
+    <w:p>
+      <w:pPr>
+        <w:spacing w:after="0"/>
+        <w:rPr>
+          <w:b/>
+          <w:bCs/>
+          <w:sz w:val="36"/>
+          <w:szCs w:val="36"/>
+          <w:u w:val="single"/>
+          <w:lang w:val="en-US"/>
+        </w:rPr>
+      </w:pPr>
+      <w:r>
+        <w:rPr>
+          <w:b/>
+          <w:bCs/>
+          <w:sz w:val="36"/>
+          <w:szCs w:val="36"/>
+          <w:u w:val="single"/>
+          <w:lang w:val="en-US"/>
+        </w:rPr>
+        <w:t>LAMBDA FUNCTION</w:t>
+      </w:r>
+      <w:r>
+        <w:rPr>
+          <w:b/>
+          <w:bCs/>
+          <w:sz w:val="36"/>
+          <w:szCs w:val="36"/>
+          <w:u w:val="single"/>
+          <w:lang w:val="en-US"/>
+        </w:rPr>
+        <w:t>:</w:t>
+      </w:r>
+    </w:p>
+    <w:p>
+      <w:pPr>
+        <w:spacing w:after="0"/>
+        <w:rPr>
+          <w:sz w:val="24"/>
+          <w:szCs w:val="24"/>
+          <w:lang w:val="en-US"/>
+        </w:rPr>
+      </w:pPr>
+      <w:r>
+        <w:rPr>
+          <w:sz w:val="24"/>
+          <w:szCs w:val="24"/>
+          <w:lang w:val="en-US"/>
+        </w:rPr>
+        <w:t xml:space="preserve">A lambda function is small </w:t>
+      </w:r>
+      <w:r>
+        <w:rPr>
+          <w:sz w:val="24"/>
+          <w:szCs w:val="24"/>
+          <w:lang w:val="en-US"/>
+        </w:rPr>
+        <w:t>a</w:t>
+      </w:r>
+      <w:r>
+        <w:rPr>
+          <w:sz w:val="24"/>
+          <w:szCs w:val="24"/>
+          <w:lang w:val="en-US"/>
+        </w:rPr>
+        <w:t>nonym</w:t>
+      </w:r>
+      <w:r>
+        <w:rPr>
+          <w:sz w:val="24"/>
+          <w:szCs w:val="24"/>
+          <w:lang w:val="en-US"/>
+        </w:rPr>
+        <w:t>ou</w:t>
+      </w:r>
+      <w:r>
+        <w:rPr>
+          <w:sz w:val="24"/>
+          <w:szCs w:val="24"/>
+          <w:lang w:val="en-US"/>
+        </w:rPr>
+        <w:t xml:space="preserve">s </w:t>
+      </w:r>
+      <w:r>
+        <w:rPr>
+          <w:sz w:val="24"/>
+          <w:szCs w:val="24"/>
+          <w:lang w:val="en-US"/>
+        </w:rPr>
+        <w:t>function without a name</w:t>
+      </w:r>
+      <w:r>
+        <w:rPr>
+          <w:sz w:val="24"/>
+          <w:szCs w:val="24"/>
+          <w:lang w:val="en-US"/>
+        </w:rPr>
+        <w:t>. it is</w:t>
+      </w:r>
+      <w:r>
+        <w:rPr>
+          <w:sz w:val="24"/>
+          <w:szCs w:val="24"/>
+          <w:lang w:val="en-US"/>
+        </w:rPr>
+        <w:t xml:space="preserve"> defined using lambda keyword.</w:t>
+      </w:r>
+    </w:p>
+    <w:p>
+      <w:pPr>
+        <w:spacing w:after="0"/>
+        <w:rPr>
+          <w:sz w:val="24"/>
+          <w:szCs w:val="24"/>
+          <w:lang w:val="en-US"/>
+        </w:rPr>
+      </w:pPr>
+      <w:r>
+        <w:rPr>
+          <w:sz w:val="24"/>
+          <w:szCs w:val="24"/>
+          <w:lang w:val="en-US"/>
+        </w:rPr>
+        <w:t>Double = lambda x: x*2</w:t>
+      </w:r>
+    </w:p>
+    <w:p>
+      <w:pPr>
+        <w:spacing w:after="0"/>
+        <w:rPr>
+          <w:sz w:val="24"/>
+          <w:szCs w:val="24"/>
+          <w:lang w:val="en-US"/>
+        </w:rPr>
+      </w:pPr>
+      <w:r>
+        <w:rPr>
+          <w:sz w:val="24"/>
+          <w:szCs w:val="24"/>
+          <w:lang w:val="en-US"/>
+        </w:rPr>
+        <w:t>Cube = lambda x: x*</w:t>
+      </w:r>
+      <w:r>
+        <w:rPr>
+          <w:sz w:val="24"/>
+          <w:szCs w:val="24"/>
+          <w:lang w:val="en-US"/>
+        </w:rPr>
+        <w:t>x*x</w:t>
+      </w:r>
+    </w:p>
+    <w:p>
+      <w:pPr>
+        <w:spacing w:after="0"/>
+        <w:rPr>
+          <w:sz w:val="24"/>
+          <w:szCs w:val="24"/>
+          <w:lang w:val="en-US"/>
+        </w:rPr>
+      </w:pPr>
+      <w:r>
+        <w:rPr>
+          <w:sz w:val="24"/>
+          <w:szCs w:val="24"/>
+          <w:lang w:val="en-US"/>
+        </w:rPr>
+        <w:t>Avg = lambda x, y: (</w:t>
+      </w:r>
+      <w:proofErr w:type="spellStart"/>
+      <w:r>
+        <w:rPr>
+          <w:sz w:val="24"/>
+          <w:szCs w:val="24"/>
+          <w:lang w:val="en-US"/>
+        </w:rPr>
+        <w:t>x+y</w:t>
+      </w:r>
+      <w:proofErr w:type="spellEnd"/>
+      <w:r>
+        <w:rPr>
+          <w:sz w:val="24"/>
+          <w:szCs w:val="24"/>
+          <w:lang w:val="en-US"/>
+        </w:rPr>
+        <w:t>)/2</w:t>
+      </w:r>
+    </w:p>
+    <w:p>
+      <w:pPr>
+        <w:spacing w:after="0"/>
+        <w:rPr>
+          <w:b/>
+          <w:bCs/>
+          <w:sz w:val="36"/>
+          <w:szCs w:val="36"/>
+          <w:u w:val="single"/>
+          <w:lang w:val="en-US"/>
+        </w:rPr>
+      </w:pPr>
+      <w:r>
+        <w:rPr>
+          <w:b/>
+          <w:bCs/>
+          <w:sz w:val="36"/>
+          <w:szCs w:val="36"/>
+          <w:u w:val="single"/>
+          <w:lang w:val="en-US"/>
+        </w:rPr>
+        <w:t>#CODE</w:t>
+      </w:r>
+    </w:p>
+    <w:p>
+      <w:pPr>
+        <w:pStyle w:val="ListParagraph"/>
+        <w:numPr>
+          <w:ilvl w:val="0"/>
+          <w:numId w:val="3"/>
+        </w:numPr>
+        <w:spacing w:after="0"/>
+        <w:rPr>
+          <w:i/>
+          <w:iCs/>
+          <w:sz w:val="24"/>
+          <w:szCs w:val="24"/>
+          <w:lang w:val="en-US"/>
+        </w:rPr>
+      </w:pPr>
+      <w:r>
+        <w:rPr>
+          <w:i/>
+          <w:iCs/>
+          <w:sz w:val="24"/>
+          <w:szCs w:val="24"/>
+          <w:lang w:val="en-US"/>
+        </w:rPr>
+        <w:t>double = lambda x: x*2</w:t>
+      </w:r>
+    </w:p>
+    <w:p>
+      <w:pPr>
+        <w:pStyle w:val="ListParagraph"/>
+        <w:spacing w:after="0"/>
+        <w:rPr>
+          <w:i/>
+          <w:iCs/>
+          <w:sz w:val="24"/>
+          <w:szCs w:val="24"/>
+          <w:lang w:val="en-US"/>
+        </w:rPr>
+      </w:pPr>
+      <w:r>
+        <w:rPr>
+          <w:i/>
+          <w:iCs/>
+          <w:sz w:val="24"/>
+          <w:szCs w:val="24"/>
+          <w:lang w:val="en-US"/>
+        </w:rPr>
+        <w:t>print(</w:t>
+      </w:r>
+      <w:proofErr w:type="gramStart"/>
+      <w:r>
+        <w:rPr>
+          <w:i/>
+          <w:iCs/>
+          <w:sz w:val="24"/>
+          <w:szCs w:val="24"/>
+          <w:lang w:val="en-US"/>
+        </w:rPr>
+        <w:t>double(</w:t>
+      </w:r>
+      <w:proofErr w:type="gramEnd"/>
+      <w:r>
+        <w:rPr>
+          <w:i/>
+          <w:iCs/>
+          <w:sz w:val="24"/>
+          <w:szCs w:val="24"/>
+          <w:lang w:val="en-US"/>
+        </w:rPr>
+        <w:t>3))</w:t>
+      </w:r>
+    </w:p>
+    <w:p>
+      <w:pPr>
+        <w:spacing w:after="0"/>
+        <w:rPr>
+          <w:i/>
+          <w:iCs/>
+          <w:sz w:val="24"/>
+          <w:szCs w:val="24"/>
+          <w:lang w:val="en-US"/>
+        </w:rPr>
+      </w:pPr>
+    </w:p>
+    <w:p>
+      <w:pPr>
+        <w:pStyle w:val="ListParagraph"/>
+        <w:numPr>
+          <w:ilvl w:val="0"/>
+          <w:numId w:val="3"/>
+        </w:numPr>
+        <w:spacing w:after="0"/>
+        <w:rPr>
+          <w:i/>
+          <w:iCs/>
+          <w:sz w:val="24"/>
+          <w:szCs w:val="24"/>
+          <w:lang w:val="en-US"/>
+        </w:rPr>
+      </w:pPr>
+      <w:r>
+        <w:rPr>
+          <w:i/>
+          <w:iCs/>
+          <w:sz w:val="24"/>
+          <w:szCs w:val="24"/>
+          <w:lang w:val="en-US"/>
+        </w:rPr>
+        <w:t>cube = lambda x: x*x*x</w:t>
+      </w:r>
+    </w:p>
+    <w:p>
+      <w:pPr>
+        <w:pStyle w:val="ListParagraph"/>
+        <w:spacing w:after="0"/>
+        <w:rPr>
+          <w:i/>
+          <w:iCs/>
+          <w:sz w:val="24"/>
+          <w:szCs w:val="24"/>
+          <w:lang w:val="en-US"/>
+        </w:rPr>
+      </w:pPr>
+      <w:r>
+        <w:rPr>
+          <w:i/>
+          <w:iCs/>
+          <w:sz w:val="24"/>
+          <w:szCs w:val="24"/>
+          <w:lang w:val="en-US"/>
+        </w:rPr>
+        <w:t>print(</w:t>
+      </w:r>
+      <w:proofErr w:type="gramStart"/>
+      <w:r>
+        <w:rPr>
+          <w:i/>
+          <w:iCs/>
+          <w:sz w:val="24"/>
+          <w:szCs w:val="24"/>
+          <w:lang w:val="en-US"/>
+        </w:rPr>
+        <w:t>cube(</w:t>
+      </w:r>
+      <w:proofErr w:type="gramEnd"/>
+      <w:r>
+        <w:rPr>
+          <w:i/>
+          <w:iCs/>
+          <w:sz w:val="24"/>
+          <w:szCs w:val="24"/>
+          <w:lang w:val="en-US"/>
+        </w:rPr>
+        <w:t>2))</w:t>
+      </w:r>
+    </w:p>
+    <w:p>
+      <w:pPr>
+        <w:spacing w:after="0"/>
+        <w:rPr>
+          <w:i/>
+          <w:iCs/>
+          <w:sz w:val="24"/>
+          <w:szCs w:val="24"/>
+          <w:lang w:val="en-US"/>
+        </w:rPr>
+      </w:pPr>
+    </w:p>
+    <w:p>
+      <w:pPr>
+        <w:pStyle w:val="ListParagraph"/>
+        <w:numPr>
+          <w:ilvl w:val="0"/>
+          <w:numId w:val="3"/>
+        </w:numPr>
+        <w:spacing w:after="0"/>
+        <w:rPr>
+          <w:i/>
+          <w:iCs/>
+          <w:sz w:val="24"/>
+          <w:szCs w:val="24"/>
+          <w:lang w:val="en-US"/>
+        </w:rPr>
+      </w:pPr>
+      <w:r>
+        <w:rPr>
+          <w:i/>
+          <w:iCs/>
+          <w:sz w:val="24"/>
+          <w:szCs w:val="24"/>
+          <w:lang w:val="en-US"/>
+        </w:rPr>
+        <w:t>def lamb(</w:t>
+      </w:r>
+      <w:proofErr w:type="spellStart"/>
+      <w:proofErr w:type="gramStart"/>
+      <w:r>
+        <w:rPr>
+          <w:i/>
+          <w:iCs/>
+          <w:sz w:val="24"/>
+          <w:szCs w:val="24"/>
+          <w:lang w:val="en-US"/>
+        </w:rPr>
+        <w:t>x,y</w:t>
+      </w:r>
+      <w:proofErr w:type="spellEnd"/>
+      <w:proofErr w:type="gramEnd"/>
+      <w:r>
+        <w:rPr>
+          <w:i/>
+          <w:iCs/>
+          <w:sz w:val="24"/>
+          <w:szCs w:val="24"/>
+          <w:lang w:val="en-US"/>
+        </w:rPr>
+        <w:t>):</w:t>
+      </w:r>
+    </w:p>
+    <w:p>
+      <w:pPr>
+        <w:pStyle w:val="ListParagraph"/>
+        <w:spacing w:after="0"/>
+        <w:rPr>
+          <w:i/>
+          <w:iCs/>
+          <w:sz w:val="24"/>
+          <w:szCs w:val="24"/>
+          <w:lang w:val="en-US"/>
+        </w:rPr>
+      </w:pPr>
+      <w:r>
+        <w:rPr>
+          <w:i/>
+          <w:iCs/>
+          <w:sz w:val="24"/>
+          <w:szCs w:val="24"/>
+          <w:lang w:val="en-US"/>
+        </w:rPr>
+        <w:t xml:space="preserve">      </w:t>
+      </w:r>
+      <w:r>
+        <w:rPr>
+          <w:i/>
+          <w:iCs/>
+          <w:sz w:val="24"/>
+          <w:szCs w:val="24"/>
+          <w:lang w:val="en-US"/>
+        </w:rPr>
+        <w:t>return 6 + (x*y)</w:t>
+      </w:r>
+    </w:p>
+    <w:p>
+      <w:pPr>
+        <w:pStyle w:val="ListParagraph"/>
+        <w:spacing w:after="0"/>
+        <w:rPr>
+          <w:i/>
+          <w:iCs/>
+          <w:sz w:val="24"/>
+          <w:szCs w:val="24"/>
+          <w:lang w:val="en-US"/>
+        </w:rPr>
+      </w:pPr>
+      <w:r>
+        <w:rPr>
+          <w:i/>
+          <w:iCs/>
+          <w:sz w:val="24"/>
+          <w:szCs w:val="24"/>
+          <w:lang w:val="en-US"/>
+        </w:rPr>
+        <w:t>print(</w:t>
+      </w:r>
+      <w:proofErr w:type="gramStart"/>
+      <w:r>
+        <w:rPr>
+          <w:i/>
+          <w:iCs/>
+          <w:sz w:val="24"/>
+          <w:szCs w:val="24"/>
+          <w:lang w:val="en-US"/>
+        </w:rPr>
+        <w:t>lamb(</w:t>
+      </w:r>
+      <w:proofErr w:type="gramEnd"/>
+      <w:r>
+        <w:rPr>
+          <w:i/>
+          <w:iCs/>
+          <w:sz w:val="24"/>
+          <w:szCs w:val="24"/>
+          <w:lang w:val="en-US"/>
+        </w:rPr>
+        <w:t>2,3))</w:t>
+      </w:r>
+    </w:p>
+    <w:p>
+      <w:pPr>
+        <w:spacing w:after="0"/>
+        <w:rPr>
+          <w:i/>
+          <w:iCs/>
+          <w:sz w:val="24"/>
+          <w:szCs w:val="24"/>
+          <w:lang w:val="en-US"/>
+        </w:rPr>
+      </w:pPr>
+    </w:p>
+    <w:p>
+      <w:pPr>
+        <w:pStyle w:val="ListParagraph"/>
+        <w:numPr>
+          <w:ilvl w:val="0"/>
+          <w:numId w:val="3"/>
+        </w:numPr>
+        <w:spacing w:after="0"/>
+        <w:rPr>
+          <w:i/>
+          <w:iCs/>
+          <w:sz w:val="24"/>
+          <w:szCs w:val="24"/>
+          <w:lang w:val="en-US"/>
+        </w:rPr>
+      </w:pPr>
+      <w:r>
+        <w:rPr>
+          <w:i/>
+          <w:iCs/>
+          <w:sz w:val="24"/>
+          <w:szCs w:val="24"/>
+          <w:lang w:val="en-US"/>
+        </w:rPr>
+        <w:t xml:space="preserve">def </w:t>
+      </w:r>
+      <w:proofErr w:type="spellStart"/>
+      <w:proofErr w:type="gramStart"/>
+      <w:r>
+        <w:rPr>
+          <w:i/>
+          <w:iCs/>
+          <w:sz w:val="24"/>
+          <w:szCs w:val="24"/>
+          <w:lang w:val="en-US"/>
+        </w:rPr>
+        <w:t>func</w:t>
+      </w:r>
+      <w:proofErr w:type="spellEnd"/>
+      <w:r>
+        <w:rPr>
+          <w:i/>
+          <w:iCs/>
+          <w:sz w:val="24"/>
+          <w:szCs w:val="24"/>
+          <w:lang w:val="en-US"/>
+        </w:rPr>
+        <w:t>(</w:t>
+      </w:r>
+      <w:proofErr w:type="spellStart"/>
+      <w:proofErr w:type="gramEnd"/>
+      <w:r>
+        <w:rPr>
+          <w:i/>
+          <w:iCs/>
+          <w:sz w:val="24"/>
+          <w:szCs w:val="24"/>
+          <w:lang w:val="en-US"/>
+        </w:rPr>
+        <w:t>fx</w:t>
+      </w:r>
+      <w:proofErr w:type="spellEnd"/>
+      <w:r>
+        <w:rPr>
+          <w:i/>
+          <w:iCs/>
+          <w:sz w:val="24"/>
+          <w:szCs w:val="24"/>
+          <w:lang w:val="en-US"/>
+        </w:rPr>
+        <w:t>, value):</w:t>
+      </w:r>
+    </w:p>
+    <w:p>
+      <w:pPr>
+        <w:pStyle w:val="ListParagraph"/>
+        <w:spacing w:after="0"/>
+        <w:rPr>
+          <w:i/>
+          <w:iCs/>
+          <w:sz w:val="24"/>
+          <w:szCs w:val="24"/>
+          <w:lang w:val="en-US"/>
+        </w:rPr>
+      </w:pPr>
+      <w:r>
+        <w:rPr>
+          <w:i/>
+          <w:iCs/>
+          <w:sz w:val="24"/>
+          <w:szCs w:val="24"/>
+          <w:lang w:val="en-US"/>
+        </w:rPr>
+        <w:t xml:space="preserve">     </w:t>
+      </w:r>
+      <w:r>
+        <w:rPr>
+          <w:i/>
+          <w:iCs/>
+          <w:sz w:val="24"/>
+          <w:szCs w:val="24"/>
+          <w:lang w:val="en-US"/>
+        </w:rPr>
+        <w:t xml:space="preserve">return </w:t>
+      </w:r>
+      <w:proofErr w:type="gramStart"/>
+      <w:r>
+        <w:rPr>
+          <w:i/>
+          <w:iCs/>
+          <w:sz w:val="24"/>
+          <w:szCs w:val="24"/>
+          <w:lang w:val="en-US"/>
+        </w:rPr>
+        <w:t>None  #</w:t>
+      </w:r>
+      <w:proofErr w:type="gramEnd"/>
+      <w:r>
+        <w:rPr>
+          <w:i/>
+          <w:iCs/>
+          <w:sz w:val="24"/>
+          <w:szCs w:val="24"/>
+          <w:lang w:val="en-US"/>
+        </w:rPr>
+        <w:t>just Checking</w:t>
+      </w:r>
+    </w:p>
+    <w:p>
+      <w:pPr>
+        <w:pStyle w:val="ListParagraph"/>
+        <w:spacing w:after="0"/>
+        <w:rPr>
+          <w:i/>
+          <w:iCs/>
+          <w:sz w:val="24"/>
+          <w:szCs w:val="24"/>
+          <w:lang w:val="en-US"/>
+        </w:rPr>
+      </w:pPr>
+      <w:r>
+        <w:rPr>
+          <w:i/>
+          <w:iCs/>
+          <w:sz w:val="24"/>
+          <w:szCs w:val="24"/>
+          <w:lang w:val="en-US"/>
+        </w:rPr>
+        <w:t>print (</w:t>
+      </w:r>
+      <w:proofErr w:type="spellStart"/>
+      <w:proofErr w:type="gramStart"/>
+      <w:r>
+        <w:rPr>
+          <w:i/>
+          <w:iCs/>
+          <w:sz w:val="24"/>
+          <w:szCs w:val="24"/>
+          <w:lang w:val="en-US"/>
+        </w:rPr>
+        <w:t>func</w:t>
+      </w:r>
+      <w:proofErr w:type="spellEnd"/>
+      <w:r>
+        <w:rPr>
+          <w:i/>
+          <w:iCs/>
+          <w:sz w:val="24"/>
+          <w:szCs w:val="24"/>
+          <w:lang w:val="en-US"/>
+        </w:rPr>
+        <w:t>(</w:t>
+      </w:r>
+      <w:proofErr w:type="gramEnd"/>
+      <w:r>
+        <w:rPr>
+          <w:i/>
+          <w:iCs/>
+          <w:sz w:val="24"/>
+          <w:szCs w:val="24"/>
+          <w:lang w:val="en-US"/>
+        </w:rPr>
+        <w:t>3,2))</w:t>
+      </w:r>
+    </w:p>
+    <w:p>
+      <w:pPr>
+        <w:spacing w:after="0"/>
+        <w:rPr>
+          <w:sz w:val="24"/>
+          <w:szCs w:val="24"/>
+          <w:lang w:val="en-US"/>
+        </w:rPr>
+      </w:pPr>
+    </w:p>
+    <w:p>
+      <w:pPr>
+        <w:spacing w:after="0"/>
+        <w:rPr>
+          <w:b/>
+          <w:bCs/>
+          <w:sz w:val="36"/>
+          <w:szCs w:val="36"/>
+          <w:u w:val="single"/>
+          <w:lang w:val="en-US"/>
+        </w:rPr>
+      </w:pPr>
+      <w:r>
+        <w:rPr>
+          <w:b/>
+          <w:bCs/>
+          <w:sz w:val="36"/>
+          <w:szCs w:val="36"/>
+          <w:u w:val="single"/>
+          <w:lang w:val="en-US"/>
+        </w:rPr>
+        <w:t>#OUTPUT</w:t>
+      </w:r>
+    </w:p>
+    <w:p>
+      <w:pPr>
+        <w:spacing w:after="0"/>
+        <w:rPr>
+          <w:sz w:val="24"/>
+          <w:szCs w:val="24"/>
+          <w:lang w:val="en-US"/>
+        </w:rPr>
+      </w:pPr>
+      <w:r>
+        <w:rPr>
+          <w:sz w:val="24"/>
+          <w:szCs w:val="24"/>
+          <w:lang w:val="en-US"/>
+        </w:rPr>
+        <w:t>6</w:t>
+      </w:r>
+    </w:p>
+    <w:p>
+      <w:pPr>
+        <w:spacing w:after="0"/>
+        <w:rPr>
+          <w:sz w:val="24"/>
+          <w:szCs w:val="24"/>
+          <w:lang w:val="en-US"/>
+        </w:rPr>
+      </w:pPr>
+      <w:r>
+        <w:rPr>
+          <w:sz w:val="24"/>
+          <w:szCs w:val="24"/>
+          <w:lang w:val="en-US"/>
+        </w:rPr>
+        <w:t>8</w:t>
+      </w:r>
+    </w:p>
+    <w:p>
+      <w:pPr>
+        <w:spacing w:after="0"/>
+        <w:rPr>
+          <w:sz w:val="24"/>
+          <w:szCs w:val="24"/>
+          <w:lang w:val="en-US"/>
+        </w:rPr>
+      </w:pPr>
+      <w:r>
+        <w:rPr>
+          <w:sz w:val="24"/>
+          <w:szCs w:val="24"/>
+          <w:lang w:val="en-US"/>
+        </w:rPr>
+        <w:t>12</w:t>
+      </w:r>
+    </w:p>
+    <w:p>
+      <w:pPr>
+        <w:spacing w:after="0"/>
+        <w:rPr>
+          <w:sz w:val="24"/>
+          <w:szCs w:val="24"/>
+          <w:lang w:val="en-US"/>
+        </w:rPr>
+      </w:pPr>
+      <w:r>
+        <w:rPr>
+          <w:sz w:val="24"/>
+          <w:szCs w:val="24"/>
+          <w:lang w:val="en-US"/>
+        </w:rPr>
+        <w:t>None</w:t>
+      </w:r>
     </w:p>
     <w:sectPr>
       <w:pgSz w:w="11906" w:h="16838"/>
@@ -8980,9 +10667,9 @@
 <file path=word/numbering.xml><?xml version="1.0" encoding="utf-8"?>
 <w:numbering xmlns:wpc="http://schemas.microsoft.com/office/word/2010/wordprocessingCanvas" xmlns:cx="http://schemas.microsoft.com/office/drawing/2014/chartex" xmlns:cx1="http://schemas.microsoft.com/office/drawing/2015/9/8/chartex" xmlns:cx2="http://schemas.microsoft.com/office/drawing/2015/10/21/chartex" xmlns:cx3="http://schemas.microsoft.com/office/drawing/2016/5/9/chartex" xmlns:cx4="http://schemas.microsoft.com/office/drawing/2016/5/10/chartex" xmlns:cx5="http://schemas.microsoft.com/office/drawing/2016/5/11/chartex" xmlns:cx6="http://schemas.microsoft.com/office/drawing/2016/5/12/chartex" xmlns:cx7="http://schemas.microsoft.com/office/drawing/2016/5/13/chartex" xmlns:cx8="http://schemas.microsoft.com/office/drawing/2016/5/14/chartex" xmlns:mc="http://schemas.openxmlformats.org/markup-compatibility/2006" xmlns:aink="http://schemas.microsoft.com/office/drawing/2016/ink" xmlns:am3d="http://schemas.microsoft.com/office/drawing/2017/model3d" xmlns:o="urn:schemas-microsoft-com:office:office" xmlns:oel="http://schemas.microsoft.com/office/2019/extlst" xmlns:r="http://schemas.openxmlformats.org/officeDocument/2006/relationships" xmlns:m="http://schemas.openxmlformats.org/officeDocument/2006/math" xmlns:v="urn:schemas-microsoft-com:vml" xmlns:wp14="http://schemas.microsoft.com/office/word/2010/wordprocessingDrawing" xmlns:wp="http://schemas.openxmlformats.org/drawingml/2006/wordprocessingDrawing" xmlns:w10="urn:schemas-microsoft-com:office:word" xmlns:w="http://schemas.openxmlformats.org/wordprocessingml/2006/main" xmlns:w14="http://schemas.microsoft.com/office/word/2010/wordml" xmlns:w15="http://schemas.microsoft.com/office/word/2012/wordml" xmlns:w16cex="http://schemas.microsoft.com/office/word/2018/wordml/cex" xmlns:w16cid="http://schemas.microsoft.com/office/word/2016/wordml/cid" xmlns:w16="http://schemas.microsoft.com/office/word/2018/wordml" xmlns:w16du="http://schemas.microsoft.com/office/word/2023/wordml/word16du" xmlns:w16sdtdh="http://schemas.microsoft.com/office/word/2020/wordml/sdtdatahash" xmlns:w16sdtfl="http://schemas.microsoft.com/office/word/2024/wordml/sdtformatlock" xmlns:w16se="http://schemas.microsoft.com/office/word/2015/wordml/symex" xmlns:wpg="http://schemas.microsoft.com/office/word/2010/wordprocessingGroup" xmlns:wpi="http://schemas.microsoft.com/office/word/2010/wordprocessingInk" xmlns:wne="http://schemas.microsoft.com/office/word/2006/wordml" xmlns:wps="http://schemas.microsoft.com/office/word/2010/wordprocessingShape" mc:Ignorable="w14 w15 w16se w16cid w16 w16cex w16sdtdh w16sdtfl w16du wp14">
   <w:abstractNum w:abstractNumId="0" w15:restartNumberingAfterBreak="0">
-    <w:nsid w:val="4599534C"/>
+    <w:nsid w:val="154E7578"/>
     <w:multiLevelType w:val="hybridMultilevel"/>
-    <w:tmpl w:val="8B247CB4"/>
+    <w:tmpl w:val="873ED420"/>
     <w:lvl w:ilvl="0" w:tplc="40090001">
       <w:start w:val="1"/>
       <w:numFmt w:val="bullet"/>
@@ -9093,6 +10780,119 @@
     </w:lvl>
   </w:abstractNum>
   <w:abstractNum w:abstractNumId="1" w15:restartNumberingAfterBreak="0">
+    <w:nsid w:val="4599534C"/>
+    <w:multiLevelType w:val="hybridMultilevel"/>
+    <w:tmpl w:val="8B247CB4"/>
+    <w:lvl w:ilvl="0" w:tplc="40090001">
+      <w:start w:val="1"/>
+      <w:numFmt w:val="bullet"/>
+      <w:lvlText w:val=""/>
+      <w:lvlJc w:val="left"/>
+      <w:pPr>
+        <w:ind w:left="720" w:hanging="360"/>
+      </w:pPr>
+      <w:rPr>
+        <w:rFonts w:ascii="Symbol" w:hAnsi="Symbol" w:hint="default"/>
+      </w:rPr>
+    </w:lvl>
+    <w:lvl w:ilvl="1" w:tplc="40090003" w:tentative="1">
+      <w:start w:val="1"/>
+      <w:numFmt w:val="bullet"/>
+      <w:lvlText w:val="o"/>
+      <w:lvlJc w:val="left"/>
+      <w:pPr>
+        <w:ind w:left="1440" w:hanging="360"/>
+      </w:pPr>
+      <w:rPr>
+        <w:rFonts w:ascii="Courier New" w:hAnsi="Courier New" w:cs="Courier New" w:hint="default"/>
+      </w:rPr>
+    </w:lvl>
+    <w:lvl w:ilvl="2" w:tplc="40090005" w:tentative="1">
+      <w:start w:val="1"/>
+      <w:numFmt w:val="bullet"/>
+      <w:lvlText w:val=""/>
+      <w:lvlJc w:val="left"/>
+      <w:pPr>
+        <w:ind w:left="2160" w:hanging="360"/>
+      </w:pPr>
+      <w:rPr>
+        <w:rFonts w:ascii="Wingdings" w:hAnsi="Wingdings" w:hint="default"/>
+      </w:rPr>
+    </w:lvl>
+    <w:lvl w:ilvl="3" w:tplc="40090001" w:tentative="1">
+      <w:start w:val="1"/>
+      <w:numFmt w:val="bullet"/>
+      <w:lvlText w:val=""/>
+      <w:lvlJc w:val="left"/>
+      <w:pPr>
+        <w:ind w:left="2880" w:hanging="360"/>
+      </w:pPr>
+      <w:rPr>
+        <w:rFonts w:ascii="Symbol" w:hAnsi="Symbol" w:hint="default"/>
+      </w:rPr>
+    </w:lvl>
+    <w:lvl w:ilvl="4" w:tplc="40090003" w:tentative="1">
+      <w:start w:val="1"/>
+      <w:numFmt w:val="bullet"/>
+      <w:lvlText w:val="o"/>
+      <w:lvlJc w:val="left"/>
+      <w:pPr>
+        <w:ind w:left="3600" w:hanging="360"/>
+      </w:pPr>
+      <w:rPr>
+        <w:rFonts w:ascii="Courier New" w:hAnsi="Courier New" w:cs="Courier New" w:hint="default"/>
+      </w:rPr>
+    </w:lvl>
+    <w:lvl w:ilvl="5" w:tplc="40090005" w:tentative="1">
+      <w:start w:val="1"/>
+      <w:numFmt w:val="bullet"/>
+      <w:lvlText w:val=""/>
+      <w:lvlJc w:val="left"/>
+      <w:pPr>
+        <w:ind w:left="4320" w:hanging="360"/>
+      </w:pPr>
+      <w:rPr>
+        <w:rFonts w:ascii="Wingdings" w:hAnsi="Wingdings" w:hint="default"/>
+      </w:rPr>
+    </w:lvl>
+    <w:lvl w:ilvl="6" w:tplc="40090001" w:tentative="1">
+      <w:start w:val="1"/>
+      <w:numFmt w:val="bullet"/>
+      <w:lvlText w:val=""/>
+      <w:lvlJc w:val="left"/>
+      <w:pPr>
+        <w:ind w:left="5040" w:hanging="360"/>
+      </w:pPr>
+      <w:rPr>
+        <w:rFonts w:ascii="Symbol" w:hAnsi="Symbol" w:hint="default"/>
+      </w:rPr>
+    </w:lvl>
+    <w:lvl w:ilvl="7" w:tplc="40090003" w:tentative="1">
+      <w:start w:val="1"/>
+      <w:numFmt w:val="bullet"/>
+      <w:lvlText w:val="o"/>
+      <w:lvlJc w:val="left"/>
+      <w:pPr>
+        <w:ind w:left="5760" w:hanging="360"/>
+      </w:pPr>
+      <w:rPr>
+        <w:rFonts w:ascii="Courier New" w:hAnsi="Courier New" w:cs="Courier New" w:hint="default"/>
+      </w:rPr>
+    </w:lvl>
+    <w:lvl w:ilvl="8" w:tplc="40090005" w:tentative="1">
+      <w:start w:val="1"/>
+      <w:numFmt w:val="bullet"/>
+      <w:lvlText w:val=""/>
+      <w:lvlJc w:val="left"/>
+      <w:pPr>
+        <w:ind w:left="6480" w:hanging="360"/>
+      </w:pPr>
+      <w:rPr>
+        <w:rFonts w:ascii="Wingdings" w:hAnsi="Wingdings" w:hint="default"/>
+      </w:rPr>
+    </w:lvl>
+  </w:abstractNum>
+  <w:abstractNum w:abstractNumId="2" w15:restartNumberingAfterBreak="0">
     <w:nsid w:val="4E0B41E0"/>
     <w:multiLevelType w:val="hybridMultilevel"/>
     <w:tmpl w:val="D422DBE8"/>
@@ -9182,9 +10982,12 @@
     </w:lvl>
   </w:abstractNum>
   <w:num w:numId="1" w16cid:durableId="301077580">
+    <w:abstractNumId w:val="2"/>
+  </w:num>
+  <w:num w:numId="2" w16cid:durableId="420763495">
     <w:abstractNumId w:val="1"/>
   </w:num>
-  <w:num w:numId="2" w16cid:durableId="420763495">
+  <w:num w:numId="3" w16cid:durableId="1363750738">
     <w:abstractNumId w:val="0"/>
   </w:num>
 </w:numbering>
@@ -9793,7 +11596,6 @@
   <w:style w:type="character" w:default="1" w:styleId="DefaultParagraphFont">
     <w:name w:val="Default Paragraph Font"/>
     <w:uiPriority w:val="1"/>
-    <w:semiHidden/>
     <w:unhideWhenUsed/>
   </w:style>
   <w:style w:type="table" w:default="1" w:styleId="TableNormal">

</xml_diff>

<commit_message>
learned about class method
</commit_message>
<xml_diff>
--- a/theory.docx
+++ b/theory.docx
@@ -13679,6 +13679,734 @@
         </w:rPr>
       </w:pPr>
     </w:p>
+    <w:p>
+      <w:pPr>
+        <w:spacing w:after="0"/>
+        <w:rPr>
+          <w:sz w:val="24"/>
+          <w:szCs w:val="24"/>
+          <w:lang w:val="en-US"/>
+        </w:rPr>
+      </w:pPr>
+    </w:p>
+    <w:p>
+      <w:pPr>
+        <w:spacing w:after="0"/>
+        <w:rPr>
+          <w:sz w:val="24"/>
+          <w:szCs w:val="24"/>
+          <w:lang w:val="en-US"/>
+        </w:rPr>
+      </w:pPr>
+    </w:p>
+    <w:p>
+      <w:pPr>
+        <w:spacing w:after="0"/>
+        <w:rPr>
+          <w:sz w:val="24"/>
+          <w:szCs w:val="24"/>
+          <w:lang w:val="en-US"/>
+        </w:rPr>
+      </w:pPr>
+    </w:p>
+    <w:p>
+      <w:pPr>
+        <w:spacing w:after="0"/>
+        <w:rPr>
+          <w:sz w:val="24"/>
+          <w:szCs w:val="24"/>
+          <w:lang w:val="en-US"/>
+        </w:rPr>
+      </w:pPr>
+    </w:p>
+    <w:p>
+      <w:pPr>
+        <w:spacing w:after="0"/>
+        <w:rPr>
+          <w:sz w:val="24"/>
+          <w:szCs w:val="24"/>
+          <w:lang w:val="en-US"/>
+        </w:rPr>
+      </w:pPr>
+    </w:p>
+    <w:p>
+      <w:pPr>
+        <w:spacing w:after="0"/>
+        <w:rPr>
+          <w:sz w:val="24"/>
+          <w:szCs w:val="24"/>
+          <w:lang w:val="en-US"/>
+        </w:rPr>
+      </w:pPr>
+    </w:p>
+    <w:p>
+      <w:pPr>
+        <w:spacing w:after="0"/>
+        <w:rPr>
+          <w:sz w:val="24"/>
+          <w:szCs w:val="24"/>
+          <w:lang w:val="en-US"/>
+        </w:rPr>
+      </w:pPr>
+    </w:p>
+    <w:p>
+      <w:pPr>
+        <w:spacing w:after="0"/>
+        <w:rPr>
+          <w:sz w:val="24"/>
+          <w:szCs w:val="24"/>
+          <w:lang w:val="en-US"/>
+        </w:rPr>
+      </w:pPr>
+    </w:p>
+    <w:p>
+      <w:pPr>
+        <w:spacing w:after="0"/>
+        <w:rPr>
+          <w:sz w:val="24"/>
+          <w:szCs w:val="24"/>
+          <w:lang w:val="en-US"/>
+        </w:rPr>
+      </w:pPr>
+    </w:p>
+    <w:p>
+      <w:pPr>
+        <w:spacing w:after="0"/>
+        <w:rPr>
+          <w:sz w:val="24"/>
+          <w:szCs w:val="24"/>
+          <w:lang w:val="en-US"/>
+        </w:rPr>
+      </w:pPr>
+      <w:r>
+        <w:rPr>
+          <w:sz w:val="24"/>
+          <w:szCs w:val="24"/>
+          <w:lang w:val="en-US"/>
+        </w:rPr>
+        <w:t>Class Methods:</w:t>
+      </w:r>
+    </w:p>
+    <w:p>
+      <w:pPr>
+        <w:pStyle w:val="ListParagraph"/>
+        <w:numPr>
+          <w:ilvl w:val="0"/>
+          <w:numId w:val="7"/>
+        </w:numPr>
+        <w:spacing w:after="0"/>
+        <w:rPr>
+          <w:sz w:val="24"/>
+          <w:szCs w:val="24"/>
+          <w:lang w:val="en-US"/>
+        </w:rPr>
+      </w:pPr>
+      <w:r>
+        <w:rPr>
+          <w:sz w:val="24"/>
+          <w:szCs w:val="24"/>
+          <w:lang w:val="en-US"/>
+        </w:rPr>
+        <w:t xml:space="preserve">To create custom data </w:t>
+      </w:r>
+      <w:proofErr w:type="gramStart"/>
+      <w:r>
+        <w:rPr>
+          <w:sz w:val="24"/>
+          <w:szCs w:val="24"/>
+          <w:lang w:val="en-US"/>
+        </w:rPr>
+        <w:t>type</w:t>
+      </w:r>
+      <w:proofErr w:type="gramEnd"/>
+      <w:r>
+        <w:rPr>
+          <w:sz w:val="24"/>
+          <w:szCs w:val="24"/>
+          <w:lang w:val="en-US"/>
+        </w:rPr>
+        <w:t xml:space="preserve"> we use class method</w:t>
+      </w:r>
+    </w:p>
+    <w:p>
+      <w:pPr>
+        <w:pStyle w:val="ListParagraph"/>
+        <w:numPr>
+          <w:ilvl w:val="0"/>
+          <w:numId w:val="7"/>
+        </w:numPr>
+        <w:spacing w:after="0"/>
+        <w:rPr>
+          <w:sz w:val="24"/>
+          <w:szCs w:val="24"/>
+          <w:lang w:val="en-US"/>
+        </w:rPr>
+      </w:pPr>
+      <w:r>
+        <w:rPr>
+          <w:sz w:val="24"/>
+          <w:szCs w:val="24"/>
+          <w:lang w:val="en-US"/>
+        </w:rPr>
+        <w:t xml:space="preserve">A class method is a type of method that is bound </w:t>
+      </w:r>
+      <w:r>
+        <w:rPr>
+          <w:sz w:val="24"/>
+          <w:szCs w:val="24"/>
+          <w:lang w:val="en-US"/>
+        </w:rPr>
+        <w:t>to the class and the instance of the class</w:t>
+      </w:r>
+    </w:p>
+    <w:p>
+      <w:pPr>
+        <w:pStyle w:val="ListParagraph"/>
+        <w:numPr>
+          <w:ilvl w:val="0"/>
+          <w:numId w:val="7"/>
+        </w:numPr>
+        <w:spacing w:after="0"/>
+        <w:rPr>
+          <w:sz w:val="24"/>
+          <w:szCs w:val="24"/>
+          <w:lang w:val="en-US"/>
+        </w:rPr>
+      </w:pPr>
+      <w:r>
+        <w:rPr>
+          <w:sz w:val="24"/>
+          <w:szCs w:val="24"/>
+          <w:lang w:val="en-US"/>
+        </w:rPr>
+        <w:t>A class method is a method that works with class itself</w:t>
+      </w:r>
+      <w:r>
+        <w:rPr>
+          <w:sz w:val="24"/>
+          <w:szCs w:val="24"/>
+          <w:lang w:val="en-US"/>
+        </w:rPr>
+        <w:t xml:space="preserve">, not with one specific object </w:t>
+      </w:r>
+    </w:p>
+    <w:p>
+      <w:pPr>
+        <w:pStyle w:val="ListParagraph"/>
+        <w:numPr>
+          <w:ilvl w:val="0"/>
+          <w:numId w:val="7"/>
+        </w:numPr>
+        <w:spacing w:after="0"/>
+        <w:rPr>
+          <w:sz w:val="24"/>
+          <w:szCs w:val="24"/>
+          <w:lang w:val="en-US"/>
+        </w:rPr>
+      </w:pPr>
+      <w:r>
+        <w:rPr>
+          <w:sz w:val="24"/>
+          <w:szCs w:val="24"/>
+          <w:lang w:val="en-US"/>
+        </w:rPr>
+        <w:t>It uses @class</w:t>
+      </w:r>
+      <w:r>
+        <w:rPr>
+          <w:sz w:val="24"/>
+          <w:szCs w:val="24"/>
+          <w:lang w:val="en-US"/>
+        </w:rPr>
+        <w:t>method constructor</w:t>
+      </w:r>
+    </w:p>
+    <w:p>
+      <w:pPr>
+        <w:pStyle w:val="ListParagraph"/>
+        <w:numPr>
+          <w:ilvl w:val="0"/>
+          <w:numId w:val="7"/>
+        </w:numPr>
+        <w:spacing w:after="0"/>
+        <w:rPr>
+          <w:sz w:val="24"/>
+          <w:szCs w:val="24"/>
+          <w:lang w:val="en-US"/>
+        </w:rPr>
+      </w:pPr>
+      <w:r>
+        <w:rPr>
+          <w:sz w:val="24"/>
+          <w:szCs w:val="24"/>
+          <w:lang w:val="en-US"/>
+        </w:rPr>
+        <w:t xml:space="preserve">It takes </w:t>
+      </w:r>
+      <w:proofErr w:type="spellStart"/>
+      <w:r>
+        <w:rPr>
+          <w:sz w:val="24"/>
+          <w:szCs w:val="24"/>
+          <w:lang w:val="en-US"/>
+        </w:rPr>
+        <w:t>cls</w:t>
+      </w:r>
+      <w:proofErr w:type="spellEnd"/>
+      <w:r>
+        <w:rPr>
+          <w:sz w:val="24"/>
+          <w:szCs w:val="24"/>
+          <w:lang w:val="en-US"/>
+        </w:rPr>
+        <w:t xml:space="preserve"> instead of self</w:t>
+      </w:r>
+    </w:p>
+    <w:p>
+      <w:pPr>
+        <w:pStyle w:val="ListParagraph"/>
+        <w:numPr>
+          <w:ilvl w:val="0"/>
+          <w:numId w:val="7"/>
+        </w:numPr>
+        <w:spacing w:after="0"/>
+        <w:rPr>
+          <w:sz w:val="24"/>
+          <w:szCs w:val="24"/>
+          <w:lang w:val="en-US"/>
+        </w:rPr>
+      </w:pPr>
+      <w:r>
+        <w:rPr>
+          <w:sz w:val="24"/>
+          <w:szCs w:val="24"/>
+          <w:lang w:val="en-US"/>
+        </w:rPr>
+        <w:t xml:space="preserve">It can change or access class level data </w:t>
+      </w:r>
+    </w:p>
+    <w:p>
+      <w:pPr>
+        <w:pStyle w:val="ListParagraph"/>
+        <w:numPr>
+          <w:ilvl w:val="0"/>
+          <w:numId w:val="7"/>
+        </w:numPr>
+        <w:spacing w:after="0"/>
+        <w:rPr>
+          <w:sz w:val="24"/>
+          <w:szCs w:val="24"/>
+          <w:lang w:val="en-US"/>
+        </w:rPr>
+      </w:pPr>
+      <w:r>
+        <w:rPr>
+          <w:sz w:val="24"/>
+          <w:szCs w:val="24"/>
+          <w:lang w:val="en-US"/>
+        </w:rPr>
+        <w:t>For example:</w:t>
+      </w:r>
+    </w:p>
+    <w:p>
+      <w:pPr>
+        <w:pStyle w:val="ListParagraph"/>
+        <w:numPr>
+          <w:ilvl w:val="0"/>
+          <w:numId w:val="7"/>
+        </w:numPr>
+        <w:spacing w:after="0"/>
+        <w:rPr>
+          <w:sz w:val="24"/>
+          <w:szCs w:val="24"/>
+          <w:lang w:val="en-US"/>
+        </w:rPr>
+      </w:pPr>
+      <w:r>
+        <w:rPr>
+          <w:sz w:val="24"/>
+          <w:szCs w:val="24"/>
+          <w:lang w:val="en-US"/>
+        </w:rPr>
+        <w:t>Instance method -&gt; talks about one object</w:t>
+      </w:r>
+    </w:p>
+    <w:p>
+      <w:pPr>
+        <w:pStyle w:val="ListParagraph"/>
+        <w:numPr>
+          <w:ilvl w:val="0"/>
+          <w:numId w:val="7"/>
+        </w:numPr>
+        <w:spacing w:after="0"/>
+        <w:rPr>
+          <w:sz w:val="24"/>
+          <w:szCs w:val="24"/>
+          <w:lang w:val="en-US"/>
+        </w:rPr>
+      </w:pPr>
+      <w:r>
+        <w:rPr>
+          <w:sz w:val="24"/>
+          <w:szCs w:val="24"/>
+          <w:lang w:val="en-US"/>
+        </w:rPr>
+        <w:t>Class method -&gt; talks about whole cla</w:t>
+      </w:r>
+      <w:r>
+        <w:rPr>
+          <w:sz w:val="24"/>
+          <w:szCs w:val="24"/>
+          <w:lang w:val="en-US"/>
+        </w:rPr>
+        <w:t>ss</w:t>
+      </w:r>
+    </w:p>
+    <w:p>
+      <w:pPr>
+        <w:spacing w:after="0"/>
+        <w:rPr>
+          <w:sz w:val="24"/>
+          <w:szCs w:val="24"/>
+          <w:lang w:val="en-US"/>
+        </w:rPr>
+      </w:pPr>
+      <w:r>
+        <w:rPr>
+          <w:sz w:val="24"/>
+          <w:szCs w:val="24"/>
+          <w:lang w:val="en-US"/>
+        </w:rPr>
+        <w:lastRenderedPageBreak/>
+        <w:t>CODE:</w:t>
+      </w:r>
+    </w:p>
+    <w:p>
+      <w:pPr>
+        <w:spacing w:after="0"/>
+        <w:rPr>
+          <w:sz w:val="24"/>
+          <w:szCs w:val="24"/>
+          <w:lang w:val="en-US"/>
+        </w:rPr>
+      </w:pPr>
+      <w:r>
+        <w:rPr>
+          <w:sz w:val="24"/>
+          <w:szCs w:val="24"/>
+          <w:lang w:val="en-US"/>
+        </w:rPr>
+        <w:t>class Student:</w:t>
+      </w:r>
+    </w:p>
+    <w:p>
+      <w:pPr>
+        <w:spacing w:after="0"/>
+        <w:rPr>
+          <w:sz w:val="24"/>
+          <w:szCs w:val="24"/>
+          <w:lang w:val="en-US"/>
+        </w:rPr>
+      </w:pPr>
+      <w:r>
+        <w:rPr>
+          <w:sz w:val="24"/>
+          <w:szCs w:val="24"/>
+          <w:lang w:val="en-US"/>
+        </w:rPr>
+        <w:t xml:space="preserve">    school = "OLPS"</w:t>
+      </w:r>
+    </w:p>
+    <w:p>
+      <w:pPr>
+        <w:spacing w:after="0"/>
+        <w:rPr>
+          <w:sz w:val="24"/>
+          <w:szCs w:val="24"/>
+          <w:lang w:val="en-US"/>
+        </w:rPr>
+      </w:pPr>
+      <w:r>
+        <w:rPr>
+          <w:sz w:val="24"/>
+          <w:szCs w:val="24"/>
+          <w:lang w:val="en-US"/>
+        </w:rPr>
+        <w:t xml:space="preserve">    @classmethod</w:t>
+      </w:r>
+    </w:p>
+    <w:p>
+      <w:pPr>
+        <w:spacing w:after="0"/>
+        <w:rPr>
+          <w:sz w:val="24"/>
+          <w:szCs w:val="24"/>
+          <w:lang w:val="en-US"/>
+        </w:rPr>
+      </w:pPr>
+      <w:r>
+        <w:rPr>
+          <w:sz w:val="24"/>
+          <w:szCs w:val="24"/>
+          <w:lang w:val="en-US"/>
+        </w:rPr>
+        <w:t xml:space="preserve">    def </w:t>
+      </w:r>
+      <w:proofErr w:type="spellStart"/>
+      <w:r>
+        <w:rPr>
+          <w:sz w:val="24"/>
+          <w:szCs w:val="24"/>
+          <w:lang w:val="en-US"/>
+        </w:rPr>
+        <w:t>change_schoolname</w:t>
+      </w:r>
+      <w:proofErr w:type="spellEnd"/>
+      <w:r>
+        <w:rPr>
+          <w:sz w:val="24"/>
+          <w:szCs w:val="24"/>
+          <w:lang w:val="en-US"/>
+        </w:rPr>
+        <w:t xml:space="preserve"> (</w:t>
+      </w:r>
+      <w:proofErr w:type="spellStart"/>
+      <w:r>
+        <w:rPr>
+          <w:sz w:val="24"/>
+          <w:szCs w:val="24"/>
+          <w:lang w:val="en-US"/>
+        </w:rPr>
+        <w:t>cls</w:t>
+      </w:r>
+      <w:proofErr w:type="spellEnd"/>
+      <w:r>
+        <w:rPr>
+          <w:sz w:val="24"/>
+          <w:szCs w:val="24"/>
+          <w:lang w:val="en-US"/>
+        </w:rPr>
+        <w:t xml:space="preserve">, </w:t>
+      </w:r>
+      <w:proofErr w:type="spellStart"/>
+      <w:r>
+        <w:rPr>
+          <w:sz w:val="24"/>
+          <w:szCs w:val="24"/>
+          <w:lang w:val="en-US"/>
+        </w:rPr>
+        <w:t>new_name</w:t>
+      </w:r>
+      <w:proofErr w:type="spellEnd"/>
+      <w:r>
+        <w:rPr>
+          <w:sz w:val="24"/>
+          <w:szCs w:val="24"/>
+          <w:lang w:val="en-US"/>
+        </w:rPr>
+        <w:t>):</w:t>
+      </w:r>
+    </w:p>
+    <w:p>
+      <w:pPr>
+        <w:spacing w:after="0"/>
+        <w:rPr>
+          <w:sz w:val="24"/>
+          <w:szCs w:val="24"/>
+          <w:lang w:val="en-US"/>
+        </w:rPr>
+      </w:pPr>
+      <w:r>
+        <w:rPr>
+          <w:sz w:val="24"/>
+          <w:szCs w:val="24"/>
+          <w:lang w:val="en-US"/>
+        </w:rPr>
+        <w:t xml:space="preserve">        </w:t>
+      </w:r>
+      <w:proofErr w:type="spellStart"/>
+      <w:proofErr w:type="gramStart"/>
+      <w:r>
+        <w:rPr>
+          <w:sz w:val="24"/>
+          <w:szCs w:val="24"/>
+          <w:lang w:val="en-US"/>
+        </w:rPr>
+        <w:t>cls.school</w:t>
+      </w:r>
+      <w:proofErr w:type="spellEnd"/>
+      <w:proofErr w:type="gramEnd"/>
+      <w:r>
+        <w:rPr>
+          <w:sz w:val="24"/>
+          <w:szCs w:val="24"/>
+          <w:lang w:val="en-US"/>
+        </w:rPr>
+        <w:t xml:space="preserve"> = </w:t>
+      </w:r>
+      <w:proofErr w:type="spellStart"/>
+      <w:r>
+        <w:rPr>
+          <w:sz w:val="24"/>
+          <w:szCs w:val="24"/>
+          <w:lang w:val="en-US"/>
+        </w:rPr>
+        <w:t>new_name</w:t>
+      </w:r>
+      <w:proofErr w:type="spellEnd"/>
+    </w:p>
+    <w:p>
+      <w:pPr>
+        <w:spacing w:after="0"/>
+        <w:rPr>
+          <w:sz w:val="24"/>
+          <w:szCs w:val="24"/>
+          <w:lang w:val="en-US"/>
+        </w:rPr>
+      </w:pPr>
+    </w:p>
+    <w:p>
+      <w:pPr>
+        <w:spacing w:after="0"/>
+        <w:rPr>
+          <w:sz w:val="24"/>
+          <w:szCs w:val="24"/>
+          <w:lang w:val="en-US"/>
+        </w:rPr>
+      </w:pPr>
+      <w:proofErr w:type="spellStart"/>
+      <w:r>
+        <w:rPr>
+          <w:sz w:val="24"/>
+          <w:szCs w:val="24"/>
+          <w:lang w:val="en-US"/>
+        </w:rPr>
+        <w:t>Student.change_schoolname</w:t>
+      </w:r>
+      <w:proofErr w:type="spellEnd"/>
+      <w:r>
+        <w:rPr>
+          <w:sz w:val="24"/>
+          <w:szCs w:val="24"/>
+          <w:lang w:val="en-US"/>
+        </w:rPr>
+        <w:t>("LTHS")</w:t>
+      </w:r>
+    </w:p>
+    <w:p>
+      <w:pPr>
+        <w:spacing w:after="0"/>
+        <w:rPr>
+          <w:sz w:val="24"/>
+          <w:szCs w:val="24"/>
+          <w:lang w:val="en-US"/>
+        </w:rPr>
+      </w:pPr>
+      <w:proofErr w:type="gramStart"/>
+      <w:r>
+        <w:rPr>
+          <w:sz w:val="24"/>
+          <w:szCs w:val="24"/>
+          <w:lang w:val="en-US"/>
+        </w:rPr>
+        <w:t>print(</w:t>
+      </w:r>
+      <w:proofErr w:type="spellStart"/>
+      <w:proofErr w:type="gramEnd"/>
+      <w:r>
+        <w:rPr>
+          <w:sz w:val="24"/>
+          <w:szCs w:val="24"/>
+          <w:lang w:val="en-US"/>
+        </w:rPr>
+        <w:t>Student.school</w:t>
+      </w:r>
+      <w:proofErr w:type="spellEnd"/>
+      <w:r>
+        <w:rPr>
+          <w:sz w:val="24"/>
+          <w:szCs w:val="24"/>
+          <w:lang w:val="en-US"/>
+        </w:rPr>
+        <w:t>)</w:t>
+      </w:r>
+    </w:p>
+    <w:p>
+      <w:pPr>
+        <w:spacing w:after="0"/>
+        <w:rPr>
+          <w:sz w:val="24"/>
+          <w:szCs w:val="24"/>
+          <w:lang w:val="en-US"/>
+        </w:rPr>
+      </w:pPr>
+    </w:p>
+    <w:p>
+      <w:pPr>
+        <w:spacing w:after="0"/>
+        <w:rPr>
+          <w:sz w:val="24"/>
+          <w:szCs w:val="24"/>
+          <w:lang w:val="en-US"/>
+        </w:rPr>
+      </w:pPr>
+      <w:r>
+        <w:rPr>
+          <w:sz w:val="24"/>
+          <w:szCs w:val="24"/>
+          <w:lang w:val="en-US"/>
+        </w:rPr>
+        <w:t>OUTPUT:</w:t>
+      </w:r>
+    </w:p>
+    <w:p>
+      <w:pPr>
+        <w:spacing w:after="0"/>
+        <w:rPr>
+          <w:sz w:val="24"/>
+          <w:szCs w:val="24"/>
+          <w:lang w:val="en-US"/>
+        </w:rPr>
+      </w:pPr>
+      <w:r>
+        <w:rPr>
+          <w:sz w:val="24"/>
+          <w:szCs w:val="24"/>
+          <w:lang w:val="en-US"/>
+        </w:rPr>
+        <w:t>LTHS</w:t>
+      </w:r>
+    </w:p>
+    <w:p>
+      <w:pPr>
+        <w:spacing w:after="0"/>
+        <w:rPr>
+          <w:sz w:val="24"/>
+          <w:szCs w:val="24"/>
+          <w:lang w:val="en-US"/>
+        </w:rPr>
+      </w:pPr>
+    </w:p>
+    <w:p>
+      <w:pPr>
+        <w:spacing w:after="0"/>
+        <w:rPr>
+          <w:sz w:val="24"/>
+          <w:szCs w:val="24"/>
+          <w:lang w:val="en-US"/>
+        </w:rPr>
+      </w:pPr>
+    </w:p>
+    <w:p>
+      <w:pPr>
+        <w:spacing w:after="0"/>
+        <w:rPr>
+          <w:sz w:val="24"/>
+          <w:szCs w:val="24"/>
+          <w:lang w:val="en-US"/>
+        </w:rPr>
+      </w:pPr>
+    </w:p>
     <w:sectPr>
       <w:pgSz w:w="11906" w:h="16838"/>
       <w:pgMar w:top="720" w:right="720" w:bottom="720" w:left="720" w:header="708" w:footer="708" w:gutter="0"/>
@@ -13954,9 +14682,9 @@
     </w:lvl>
   </w:abstractNum>
   <w:abstractNum w:abstractNumId="2" w15:restartNumberingAfterBreak="0">
-    <w:nsid w:val="4599534C"/>
+    <w:nsid w:val="3C485870"/>
     <w:multiLevelType w:val="hybridMultilevel"/>
-    <w:tmpl w:val="8B247CB4"/>
+    <w:tmpl w:val="FD8A3F98"/>
     <w:lvl w:ilvl="0" w:tplc="40090001">
       <w:start w:val="1"/>
       <w:numFmt w:val="bullet"/>
@@ -14067,6 +14795,119 @@
     </w:lvl>
   </w:abstractNum>
   <w:abstractNum w:abstractNumId="3" w15:restartNumberingAfterBreak="0">
+    <w:nsid w:val="4599534C"/>
+    <w:multiLevelType w:val="hybridMultilevel"/>
+    <w:tmpl w:val="8B247CB4"/>
+    <w:lvl w:ilvl="0" w:tplc="40090001">
+      <w:start w:val="1"/>
+      <w:numFmt w:val="bullet"/>
+      <w:lvlText w:val=""/>
+      <w:lvlJc w:val="left"/>
+      <w:pPr>
+        <w:ind w:left="720" w:hanging="360"/>
+      </w:pPr>
+      <w:rPr>
+        <w:rFonts w:ascii="Symbol" w:hAnsi="Symbol" w:hint="default"/>
+      </w:rPr>
+    </w:lvl>
+    <w:lvl w:ilvl="1" w:tplc="40090003" w:tentative="1">
+      <w:start w:val="1"/>
+      <w:numFmt w:val="bullet"/>
+      <w:lvlText w:val="o"/>
+      <w:lvlJc w:val="left"/>
+      <w:pPr>
+        <w:ind w:left="1440" w:hanging="360"/>
+      </w:pPr>
+      <w:rPr>
+        <w:rFonts w:ascii="Courier New" w:hAnsi="Courier New" w:cs="Courier New" w:hint="default"/>
+      </w:rPr>
+    </w:lvl>
+    <w:lvl w:ilvl="2" w:tplc="40090005" w:tentative="1">
+      <w:start w:val="1"/>
+      <w:numFmt w:val="bullet"/>
+      <w:lvlText w:val=""/>
+      <w:lvlJc w:val="left"/>
+      <w:pPr>
+        <w:ind w:left="2160" w:hanging="360"/>
+      </w:pPr>
+      <w:rPr>
+        <w:rFonts w:ascii="Wingdings" w:hAnsi="Wingdings" w:hint="default"/>
+      </w:rPr>
+    </w:lvl>
+    <w:lvl w:ilvl="3" w:tplc="40090001" w:tentative="1">
+      <w:start w:val="1"/>
+      <w:numFmt w:val="bullet"/>
+      <w:lvlText w:val=""/>
+      <w:lvlJc w:val="left"/>
+      <w:pPr>
+        <w:ind w:left="2880" w:hanging="360"/>
+      </w:pPr>
+      <w:rPr>
+        <w:rFonts w:ascii="Symbol" w:hAnsi="Symbol" w:hint="default"/>
+      </w:rPr>
+    </w:lvl>
+    <w:lvl w:ilvl="4" w:tplc="40090003" w:tentative="1">
+      <w:start w:val="1"/>
+      <w:numFmt w:val="bullet"/>
+      <w:lvlText w:val="o"/>
+      <w:lvlJc w:val="left"/>
+      <w:pPr>
+        <w:ind w:left="3600" w:hanging="360"/>
+      </w:pPr>
+      <w:rPr>
+        <w:rFonts w:ascii="Courier New" w:hAnsi="Courier New" w:cs="Courier New" w:hint="default"/>
+      </w:rPr>
+    </w:lvl>
+    <w:lvl w:ilvl="5" w:tplc="40090005" w:tentative="1">
+      <w:start w:val="1"/>
+      <w:numFmt w:val="bullet"/>
+      <w:lvlText w:val=""/>
+      <w:lvlJc w:val="left"/>
+      <w:pPr>
+        <w:ind w:left="4320" w:hanging="360"/>
+      </w:pPr>
+      <w:rPr>
+        <w:rFonts w:ascii="Wingdings" w:hAnsi="Wingdings" w:hint="default"/>
+      </w:rPr>
+    </w:lvl>
+    <w:lvl w:ilvl="6" w:tplc="40090001" w:tentative="1">
+      <w:start w:val="1"/>
+      <w:numFmt w:val="bullet"/>
+      <w:lvlText w:val=""/>
+      <w:lvlJc w:val="left"/>
+      <w:pPr>
+        <w:ind w:left="5040" w:hanging="360"/>
+      </w:pPr>
+      <w:rPr>
+        <w:rFonts w:ascii="Symbol" w:hAnsi="Symbol" w:hint="default"/>
+      </w:rPr>
+    </w:lvl>
+    <w:lvl w:ilvl="7" w:tplc="40090003" w:tentative="1">
+      <w:start w:val="1"/>
+      <w:numFmt w:val="bullet"/>
+      <w:lvlText w:val="o"/>
+      <w:lvlJc w:val="left"/>
+      <w:pPr>
+        <w:ind w:left="5760" w:hanging="360"/>
+      </w:pPr>
+      <w:rPr>
+        <w:rFonts w:ascii="Courier New" w:hAnsi="Courier New" w:cs="Courier New" w:hint="default"/>
+      </w:rPr>
+    </w:lvl>
+    <w:lvl w:ilvl="8" w:tplc="40090005" w:tentative="1">
+      <w:start w:val="1"/>
+      <w:numFmt w:val="bullet"/>
+      <w:lvlText w:val=""/>
+      <w:lvlJc w:val="left"/>
+      <w:pPr>
+        <w:ind w:left="6480" w:hanging="360"/>
+      </w:pPr>
+      <w:rPr>
+        <w:rFonts w:ascii="Wingdings" w:hAnsi="Wingdings" w:hint="default"/>
+      </w:rPr>
+    </w:lvl>
+  </w:abstractNum>
+  <w:abstractNum w:abstractNumId="4" w15:restartNumberingAfterBreak="0">
     <w:nsid w:val="4E0B41E0"/>
     <w:multiLevelType w:val="hybridMultilevel"/>
     <w:tmpl w:val="D422DBE8"/>
@@ -14155,7 +14996,7 @@
       </w:pPr>
     </w:lvl>
   </w:abstractNum>
-  <w:abstractNum w:abstractNumId="4" w15:restartNumberingAfterBreak="0">
+  <w:abstractNum w:abstractNumId="5" w15:restartNumberingAfterBreak="0">
     <w:nsid w:val="6AAB78A9"/>
     <w:multiLevelType w:val="multilevel"/>
     <w:tmpl w:val="57AA976C"/>
@@ -14304,7 +15145,7 @@
       </w:rPr>
     </w:lvl>
   </w:abstractNum>
-  <w:abstractNum w:abstractNumId="5" w15:restartNumberingAfterBreak="0">
+  <w:abstractNum w:abstractNumId="6" w15:restartNumberingAfterBreak="0">
     <w:nsid w:val="761C542F"/>
     <w:multiLevelType w:val="hybridMultilevel"/>
     <w:tmpl w:val="DD8A7D72"/>
@@ -14394,22 +15235,25 @@
     </w:lvl>
   </w:abstractNum>
   <w:num w:numId="1" w16cid:durableId="301077580">
-    <w:abstractNumId w:val="3"/>
+    <w:abstractNumId w:val="4"/>
   </w:num>
   <w:num w:numId="2" w16cid:durableId="420763495">
-    <w:abstractNumId w:val="2"/>
+    <w:abstractNumId w:val="3"/>
   </w:num>
   <w:num w:numId="3" w16cid:durableId="1363750738">
     <w:abstractNumId w:val="0"/>
   </w:num>
   <w:num w:numId="4" w16cid:durableId="1636520697">
-    <w:abstractNumId w:val="5"/>
+    <w:abstractNumId w:val="6"/>
   </w:num>
   <w:num w:numId="5" w16cid:durableId="1353334469">
-    <w:abstractNumId w:val="4"/>
+    <w:abstractNumId w:val="5"/>
   </w:num>
   <w:num w:numId="6" w16cid:durableId="352457722">
     <w:abstractNumId w:val="1"/>
+  </w:num>
+  <w:num w:numId="7" w16cid:durableId="1925066159">
+    <w:abstractNumId w:val="2"/>
   </w:num>
 </w:numbering>
 </file>

</xml_diff>

<commit_message>
Studies Magic methods of python
</commit_message>
<xml_diff>
--- a/theory.docx
+++ b/theory.docx
@@ -645,6 +645,12 @@
         </w:rPr>
         <w:t>)- it gives the number of times the value has occurred within the given string</w:t>
       </w:r>
+      <w:r>
+        <w:rPr>
+          <w:lang w:val="en-US"/>
+        </w:rPr>
+        <w:t>.</w:t>
+      </w:r>
     </w:p>
     <w:p>
       <w:pPr>
@@ -674,6 +680,12 @@
         </w:rPr>
         <w:t>) – checks whether the string ends with the given value</w:t>
       </w:r>
+      <w:r>
+        <w:rPr>
+          <w:lang w:val="en-US"/>
+        </w:rPr>
+        <w:t>.</w:t>
+      </w:r>
     </w:p>
     <w:p>
       <w:pPr>
@@ -693,7 +705,13 @@
         <w:rPr>
           <w:lang w:val="en-US"/>
         </w:rPr>
-        <w:t xml:space="preserve">) – will the find the value in the given string and returns the index where it is present </w:t>
+        <w:t>) – will the find the value in the given string and returns the index where it is present</w:t>
+      </w:r>
+      <w:r>
+        <w:rPr>
+          <w:lang w:val="en-US"/>
+        </w:rPr>
+        <w:t>.</w:t>
       </w:r>
     </w:p>
     <w:p>
@@ -724,6 +742,12 @@
         </w:rPr>
         <w:t>) – return true it the string contains a-z 0-9. If there is any other character then it will return false</w:t>
       </w:r>
+      <w:r>
+        <w:rPr>
+          <w:lang w:val="en-US"/>
+        </w:rPr>
+        <w:t>.</w:t>
+      </w:r>
     </w:p>
     <w:p>
       <w:pPr>
@@ -765,6 +789,12 @@
         </w:rPr>
         <w:t>If there is any other character or number then it will return false</w:t>
       </w:r>
+      <w:r>
+        <w:rPr>
+          <w:lang w:val="en-US"/>
+        </w:rPr>
+        <w:t>.</w:t>
+      </w:r>
     </w:p>
     <w:p>
       <w:pPr>
@@ -794,6 +824,12 @@
         </w:rPr>
         <w:t>)- return true it is lower or else false</w:t>
       </w:r>
+      <w:r>
+        <w:rPr>
+          <w:lang w:val="en-US"/>
+        </w:rPr>
+        <w:t>.</w:t>
+      </w:r>
     </w:p>
     <w:p>
       <w:pPr>
@@ -852,6 +888,12 @@
         </w:rPr>
         <w:t>) – return true if there is space</w:t>
       </w:r>
+      <w:r>
+        <w:rPr>
+          <w:lang w:val="en-US"/>
+        </w:rPr>
+        <w:t>.</w:t>
+      </w:r>
     </w:p>
     <w:p>
       <w:pPr>
@@ -924,6 +966,12 @@
         </w:rPr>
         <w:t>) – same as lower</w:t>
       </w:r>
+      <w:r>
+        <w:rPr>
+          <w:lang w:val="en-US"/>
+        </w:rPr>
+        <w:t>.</w:t>
+      </w:r>
     </w:p>
     <w:p>
       <w:pPr>
@@ -953,6 +1001,12 @@
         <w:t>viceversa</w:t>
       </w:r>
       <w:proofErr w:type="spellEnd"/>
+      <w:r>
+        <w:rPr>
+          <w:lang w:val="en-US"/>
+        </w:rPr>
+        <w:t>.</w:t>
+      </w:r>
     </w:p>
     <w:p>
       <w:pPr>
@@ -988,6 +1042,12 @@
         </w:rPr>
         <w:t xml:space="preserve"> first letter of the word will be caps</w:t>
       </w:r>
+      <w:r>
+        <w:rPr>
+          <w:lang w:val="en-US"/>
+        </w:rPr>
+        <w:t>.</w:t>
+      </w:r>
     </w:p>
     <w:p>
       <w:pPr>
@@ -1684,7 +1744,6 @@
         <w:rPr>
           <w:lang w:val="en-US"/>
         </w:rPr>
-        <w:lastRenderedPageBreak/>
         <w:t>MATCH CASE:</w:t>
       </w:r>
     </w:p>
@@ -2699,6 +2758,7 @@
         <w:ind w:left="360"/>
       </w:pPr>
       <w:r>
+        <w:lastRenderedPageBreak/>
         <w:t>The loop will break once the if condition is met. Here in this example the loop will break once the user enters the negative number. The loop will keep on running until the user doesn’t enter any negative number</w:t>
       </w:r>
     </w:p>
@@ -2735,7 +2795,6 @@
           <w:i/>
           <w:iCs/>
         </w:rPr>
-        <w:lastRenderedPageBreak/>
         <w:t xml:space="preserve">    number = </w:t>
       </w:r>
       <w:proofErr w:type="gramStart"/>
@@ -4036,6 +4095,7 @@
           <w:iCs/>
           <w:lang w:val="en-US"/>
         </w:rPr>
+        <w:lastRenderedPageBreak/>
         <w:t>def name (</w:t>
       </w:r>
       <w:proofErr w:type="spellStart"/>
@@ -4216,7 +4276,6 @@
           <w:iCs/>
           <w:lang w:val="en-US"/>
         </w:rPr>
-        <w:lastRenderedPageBreak/>
         <w:t>name("UmaBala")</w:t>
       </w:r>
     </w:p>
@@ -5217,7 +5276,6 @@
           <w:szCs w:val="30"/>
           <w:lang w:val="en-US"/>
         </w:rPr>
-        <w:lastRenderedPageBreak/>
         <w:t>PEP8</w:t>
       </w:r>
       <w:r>
@@ -6458,6 +6516,7 @@
         <w:rPr>
           <w:lang w:val="en-US"/>
         </w:rPr>
+        <w:lastRenderedPageBreak/>
         <w:t>Pluto</w:t>
       </w:r>
     </w:p>
@@ -6494,7 +6553,6 @@
           <w:szCs w:val="30"/>
           <w:lang w:val="en-US"/>
         </w:rPr>
-        <w:lastRenderedPageBreak/>
         <w:t>Set Methods:</w:t>
       </w:r>
     </w:p>
@@ -7737,7 +7795,6 @@
           <w:bCs/>
           <w:lang w:val="en-US"/>
         </w:rPr>
-        <w:lastRenderedPageBreak/>
         <w:t>Shorth</w:t>
       </w:r>
       <w:r>
@@ -9119,6 +9176,7 @@
           <w:szCs w:val="24"/>
           <w:lang w:val="en-US"/>
         </w:rPr>
+        <w:lastRenderedPageBreak/>
         <w:t>Print(text)</w:t>
       </w:r>
     </w:p>
@@ -9171,7 +9229,6 @@
           <w:szCs w:val="24"/>
           <w:lang w:val="en-US"/>
         </w:rPr>
-        <w:lastRenderedPageBreak/>
         <w:t>To write a file:</w:t>
       </w:r>
     </w:p>
@@ -10621,6 +10678,7 @@
           <w:szCs w:val="24"/>
           <w:lang w:val="en-US"/>
         </w:rPr>
+        <w:lastRenderedPageBreak/>
         <w:t>12</w:t>
       </w:r>
     </w:p>
@@ -10661,7 +10719,6 @@
           <w:szCs w:val="36"/>
           <w:lang w:val="en-US"/>
         </w:rPr>
-        <w:lastRenderedPageBreak/>
         <w:t xml:space="preserve">MAP, FILTER AND REDUCE IN PYTHON </w:t>
       </w:r>
     </w:p>
@@ -12962,7 +13019,6 @@
           <w:szCs w:val="32"/>
           <w:lang w:val="en-US"/>
         </w:rPr>
-        <w:lastRenderedPageBreak/>
         <w:t>Inheritance:</w:t>
       </w:r>
     </w:p>
@@ -13773,18 +13829,22 @@
       <w:pPr>
         <w:spacing w:after="0"/>
         <w:rPr>
-          <w:sz w:val="24"/>
-          <w:szCs w:val="24"/>
-          <w:lang w:val="en-US"/>
-        </w:rPr>
-      </w:pPr>
-      <w:r>
-        <w:rPr>
-          <w:sz w:val="24"/>
-          <w:szCs w:val="24"/>
-          <w:lang w:val="en-US"/>
-        </w:rPr>
-        <w:t>Class Methods:</w:t>
+          <w:b/>
+          <w:bCs/>
+          <w:sz w:val="32"/>
+          <w:szCs w:val="32"/>
+          <w:lang w:val="en-US"/>
+        </w:rPr>
+      </w:pPr>
+      <w:r>
+        <w:rPr>
+          <w:b/>
+          <w:bCs/>
+          <w:sz w:val="32"/>
+          <w:szCs w:val="32"/>
+          <w:lang w:val="en-US"/>
+        </w:rPr>
+        <w:t>CLASS METHODS:</w:t>
       </w:r>
     </w:p>
     <w:p>
@@ -14028,6 +14088,7 @@
           <w:szCs w:val="24"/>
           <w:lang w:val="en-US"/>
         </w:rPr>
+        <w:lastRenderedPageBreak/>
         <w:t>Instance method -&gt; talks about one object</w:t>
       </w:r>
     </w:p>
@@ -14077,7 +14138,6 @@
           <w:szCs w:val="24"/>
           <w:lang w:val="en-US"/>
         </w:rPr>
-        <w:lastRenderedPageBreak/>
         <w:t>CODE:</w:t>
       </w:r>
     </w:p>
@@ -14376,6 +14436,2244 @@
         </w:rPr>
         <w:t>LTHS</w:t>
       </w:r>
+    </w:p>
+    <w:p>
+      <w:pPr>
+        <w:spacing w:after="0"/>
+        <w:rPr>
+          <w:sz w:val="24"/>
+          <w:szCs w:val="24"/>
+          <w:lang w:val="en-US"/>
+        </w:rPr>
+      </w:pPr>
+    </w:p>
+    <w:p>
+      <w:pPr>
+        <w:spacing w:after="0"/>
+        <w:rPr>
+          <w:b/>
+          <w:bCs/>
+          <w:sz w:val="24"/>
+          <w:szCs w:val="24"/>
+          <w:lang w:val="en-US"/>
+        </w:rPr>
+      </w:pPr>
+      <w:r>
+        <w:rPr>
+          <w:b/>
+          <w:bCs/>
+          <w:sz w:val="24"/>
+          <w:szCs w:val="24"/>
+          <w:lang w:val="en-US"/>
+        </w:rPr>
+        <w:t>Class method as Alternative constructors</w:t>
+      </w:r>
+      <w:r>
+        <w:rPr>
+          <w:b/>
+          <w:bCs/>
+          <w:sz w:val="24"/>
+          <w:szCs w:val="24"/>
+          <w:lang w:val="en-US"/>
+        </w:rPr>
+        <w:t>:</w:t>
+      </w:r>
+    </w:p>
+    <w:p>
+      <w:pPr>
+        <w:spacing w:after="0"/>
+        <w:rPr>
+          <w:sz w:val="24"/>
+          <w:szCs w:val="24"/>
+          <w:lang w:val="en-US"/>
+        </w:rPr>
+      </w:pPr>
+      <w:r>
+        <w:rPr>
+          <w:sz w:val="24"/>
+          <w:szCs w:val="24"/>
+          <w:lang w:val="en-US"/>
+        </w:rPr>
+        <w:t>A constructor is __</w:t>
+      </w:r>
+      <w:proofErr w:type="spellStart"/>
+      <w:r>
+        <w:rPr>
+          <w:sz w:val="24"/>
+          <w:szCs w:val="24"/>
+          <w:lang w:val="en-US"/>
+        </w:rPr>
+        <w:t>init</w:t>
+      </w:r>
+      <w:proofErr w:type="spellEnd"/>
+      <w:r>
+        <w:rPr>
+          <w:sz w:val="24"/>
+          <w:szCs w:val="24"/>
+          <w:lang w:val="en-US"/>
+        </w:rPr>
+        <w:t>_</w:t>
+      </w:r>
+      <w:proofErr w:type="gramStart"/>
+      <w:r>
+        <w:rPr>
+          <w:sz w:val="24"/>
+          <w:szCs w:val="24"/>
+          <w:lang w:val="en-US"/>
+        </w:rPr>
+        <w:t>_(</w:t>
+      </w:r>
+      <w:proofErr w:type="gramEnd"/>
+      <w:r>
+        <w:rPr>
+          <w:sz w:val="24"/>
+          <w:szCs w:val="24"/>
+          <w:lang w:val="en-US"/>
+        </w:rPr>
+        <w:t>)</w:t>
+      </w:r>
+    </w:p>
+    <w:p>
+      <w:pPr>
+        <w:spacing w:after="0"/>
+        <w:rPr>
+          <w:sz w:val="24"/>
+          <w:szCs w:val="24"/>
+          <w:lang w:val="en-US"/>
+        </w:rPr>
+      </w:pPr>
+      <w:r>
+        <w:rPr>
+          <w:sz w:val="24"/>
+          <w:szCs w:val="24"/>
+          <w:lang w:val="en-US"/>
+        </w:rPr>
+        <w:t>It is used to create an object</w:t>
+      </w:r>
+    </w:p>
+    <w:p>
+      <w:pPr>
+        <w:spacing w:after="0"/>
+        <w:rPr>
+          <w:sz w:val="24"/>
+          <w:szCs w:val="24"/>
+        </w:rPr>
+      </w:pPr>
+      <w:r>
+        <w:rPr>
+          <w:sz w:val="24"/>
+          <w:szCs w:val="24"/>
+        </w:rPr>
+        <w:t>A class method is used as an alternative constructor when we need multiple ways to create objects using different input formats.</w:t>
+      </w:r>
+    </w:p>
+    <w:p>
+      <w:pPr>
+        <w:spacing w:after="0"/>
+        <w:rPr>
+          <w:sz w:val="24"/>
+          <w:szCs w:val="24"/>
+          <w:lang w:val="en-US"/>
+        </w:rPr>
+      </w:pPr>
+    </w:p>
+    <w:p>
+      <w:pPr>
+        <w:spacing w:after="0"/>
+        <w:rPr>
+          <w:sz w:val="24"/>
+          <w:szCs w:val="24"/>
+          <w:lang w:val="en-US"/>
+        </w:rPr>
+      </w:pPr>
+      <w:proofErr w:type="spellStart"/>
+      <w:r>
+        <w:rPr>
+          <w:sz w:val="24"/>
+          <w:szCs w:val="24"/>
+          <w:lang w:val="en-US"/>
+        </w:rPr>
+        <w:t>dir</w:t>
+      </w:r>
+      <w:proofErr w:type="spellEnd"/>
+      <w:r>
+        <w:rPr>
+          <w:sz w:val="24"/>
+          <w:szCs w:val="24"/>
+          <w:lang w:val="en-US"/>
+        </w:rPr>
+        <w:t xml:space="preserve">, </w:t>
+      </w:r>
+      <w:r>
+        <w:rPr>
+          <w:sz w:val="24"/>
+          <w:szCs w:val="24"/>
+          <w:lang w:val="en-US"/>
+        </w:rPr>
+        <w:t>__</w:t>
+      </w:r>
+      <w:proofErr w:type="spellStart"/>
+      <w:r>
+        <w:rPr>
+          <w:sz w:val="24"/>
+          <w:szCs w:val="24"/>
+          <w:lang w:val="en-US"/>
+        </w:rPr>
+        <w:t>dict</w:t>
+      </w:r>
+      <w:proofErr w:type="spellEnd"/>
+      <w:r>
+        <w:rPr>
+          <w:sz w:val="24"/>
+          <w:szCs w:val="24"/>
+          <w:lang w:val="en-US"/>
+        </w:rPr>
+        <w:t>__ and help method</w:t>
+      </w:r>
+    </w:p>
+    <w:p>
+      <w:pPr>
+        <w:pStyle w:val="ListParagraph"/>
+        <w:numPr>
+          <w:ilvl w:val="0"/>
+          <w:numId w:val="8"/>
+        </w:numPr>
+        <w:spacing w:after="0"/>
+        <w:rPr>
+          <w:sz w:val="24"/>
+          <w:szCs w:val="24"/>
+          <w:lang w:val="en-US"/>
+        </w:rPr>
+      </w:pPr>
+      <w:r>
+        <w:rPr>
+          <w:sz w:val="24"/>
+          <w:szCs w:val="24"/>
+          <w:lang w:val="en-US"/>
+        </w:rPr>
+        <w:t>Dir</w:t>
+      </w:r>
+    </w:p>
+    <w:p>
+      <w:pPr>
+        <w:pStyle w:val="ListParagraph"/>
+        <w:spacing w:after="0"/>
+        <w:rPr>
+          <w:sz w:val="24"/>
+          <w:szCs w:val="24"/>
+        </w:rPr>
+      </w:pPr>
+      <w:r>
+        <w:rPr>
+          <w:sz w:val="24"/>
+          <w:szCs w:val="24"/>
+          <w:lang w:val="en-US"/>
+        </w:rPr>
+        <w:t xml:space="preserve">Means </w:t>
+      </w:r>
+      <w:r>
+        <w:rPr>
+          <w:sz w:val="24"/>
+          <w:szCs w:val="24"/>
+          <w:lang w:val="en-US"/>
+        </w:rPr>
+        <w:t xml:space="preserve">-: </w:t>
+      </w:r>
+      <w:r>
+        <w:rPr>
+          <w:sz w:val="24"/>
+          <w:szCs w:val="24"/>
+        </w:rPr>
+        <w:t>What all is inside this?</w:t>
+      </w:r>
+      <w:r>
+        <w:rPr>
+          <w:sz w:val="24"/>
+          <w:szCs w:val="24"/>
+        </w:rPr>
+        <w:t xml:space="preserve"> </w:t>
+      </w:r>
+      <w:proofErr w:type="gramStart"/>
+      <w:r>
+        <w:rPr>
+          <w:sz w:val="24"/>
+          <w:szCs w:val="24"/>
+        </w:rPr>
+        <w:t>Dir(</w:t>
+      </w:r>
+      <w:proofErr w:type="gramEnd"/>
+      <w:r>
+        <w:rPr>
+          <w:sz w:val="24"/>
+          <w:szCs w:val="24"/>
+        </w:rPr>
+        <w:t xml:space="preserve">) shows all attributes and methods available for an object or class </w:t>
+      </w:r>
+    </w:p>
+    <w:p>
+      <w:pPr>
+        <w:pStyle w:val="ListParagraph"/>
+        <w:spacing w:after="0"/>
+        <w:rPr>
+          <w:sz w:val="24"/>
+          <w:szCs w:val="24"/>
+        </w:rPr>
+      </w:pPr>
+      <w:r>
+        <w:rPr>
+          <w:sz w:val="24"/>
+          <w:szCs w:val="24"/>
+        </w:rPr>
+        <w:t>Example: x = [1, 2, 3]</w:t>
+      </w:r>
+    </w:p>
+    <w:p>
+      <w:pPr>
+        <w:pStyle w:val="ListParagraph"/>
+        <w:spacing w:after="0"/>
+        <w:rPr>
+          <w:sz w:val="24"/>
+          <w:szCs w:val="24"/>
+        </w:rPr>
+      </w:pPr>
+      <w:r>
+        <w:rPr>
+          <w:sz w:val="24"/>
+          <w:szCs w:val="24"/>
+        </w:rPr>
+        <w:t>Print(</w:t>
+      </w:r>
+      <w:proofErr w:type="spellStart"/>
+      <w:r>
+        <w:rPr>
+          <w:sz w:val="24"/>
+          <w:szCs w:val="24"/>
+        </w:rPr>
+        <w:t>dir</w:t>
+      </w:r>
+      <w:proofErr w:type="spellEnd"/>
+      <w:r>
+        <w:rPr>
+          <w:sz w:val="24"/>
+          <w:szCs w:val="24"/>
+        </w:rPr>
+        <w:t>(</w:t>
+      </w:r>
+      <w:r>
+        <w:rPr>
+          <w:sz w:val="24"/>
+          <w:szCs w:val="24"/>
+        </w:rPr>
+        <w:t>x</w:t>
+      </w:r>
+      <w:r>
+        <w:rPr>
+          <w:sz w:val="24"/>
+          <w:szCs w:val="24"/>
+        </w:rPr>
+        <w:t>))</w:t>
+      </w:r>
+    </w:p>
+    <w:p>
+      <w:pPr>
+        <w:pStyle w:val="ListParagraph"/>
+        <w:spacing w:after="0"/>
+        <w:rPr>
+          <w:sz w:val="24"/>
+          <w:szCs w:val="24"/>
+        </w:rPr>
+      </w:pPr>
+      <w:r>
+        <w:rPr>
+          <w:sz w:val="24"/>
+          <w:szCs w:val="24"/>
+        </w:rPr>
+        <w:t xml:space="preserve">It tells, what functions, what variables and what built-in methods are available </w:t>
+      </w:r>
+      <w:r>
+        <w:rPr>
+          <w:sz w:val="24"/>
+          <w:szCs w:val="24"/>
+        </w:rPr>
+        <w:t>for x</w:t>
+      </w:r>
+    </w:p>
+    <w:p>
+      <w:pPr>
+        <w:pStyle w:val="ListParagraph"/>
+        <w:spacing w:after="0"/>
+        <w:rPr>
+          <w:sz w:val="24"/>
+          <w:szCs w:val="24"/>
+        </w:rPr>
+      </w:pPr>
+    </w:p>
+    <w:p>
+      <w:pPr>
+        <w:pStyle w:val="ListParagraph"/>
+        <w:numPr>
+          <w:ilvl w:val="0"/>
+          <w:numId w:val="8"/>
+        </w:numPr>
+        <w:spacing w:after="0"/>
+        <w:rPr>
+          <w:sz w:val="24"/>
+          <w:szCs w:val="24"/>
+          <w:lang w:val="en-US"/>
+        </w:rPr>
+      </w:pPr>
+      <w:r>
+        <w:rPr>
+          <w:sz w:val="24"/>
+          <w:szCs w:val="24"/>
+          <w:lang w:val="en-US"/>
+        </w:rPr>
+        <w:t>__</w:t>
+      </w:r>
+      <w:proofErr w:type="spellStart"/>
+      <w:r>
+        <w:rPr>
+          <w:sz w:val="24"/>
+          <w:szCs w:val="24"/>
+          <w:lang w:val="en-US"/>
+        </w:rPr>
+        <w:t>dict</w:t>
+      </w:r>
+      <w:proofErr w:type="spellEnd"/>
+      <w:r>
+        <w:rPr>
+          <w:sz w:val="24"/>
+          <w:szCs w:val="24"/>
+          <w:lang w:val="en-US"/>
+        </w:rPr>
+        <w:t>__</w:t>
+      </w:r>
+    </w:p>
+    <w:p>
+      <w:pPr>
+        <w:pStyle w:val="ListParagraph"/>
+        <w:spacing w:after="0"/>
+        <w:rPr>
+          <w:sz w:val="24"/>
+          <w:szCs w:val="24"/>
+        </w:rPr>
+      </w:pPr>
+      <w:proofErr w:type="gramStart"/>
+      <w:r>
+        <w:rPr>
+          <w:sz w:val="24"/>
+          <w:szCs w:val="24"/>
+          <w:lang w:val="en-US"/>
+        </w:rPr>
+        <w:t>Means</w:t>
+      </w:r>
+      <w:r>
+        <w:rPr>
+          <w:sz w:val="24"/>
+          <w:szCs w:val="24"/>
+          <w:lang w:val="en-US"/>
+        </w:rPr>
+        <w:t xml:space="preserve"> </w:t>
+      </w:r>
+      <w:r>
+        <w:rPr>
+          <w:sz w:val="24"/>
+          <w:szCs w:val="24"/>
+          <w:lang w:val="en-US"/>
+        </w:rPr>
+        <w:t>:</w:t>
+      </w:r>
+      <w:proofErr w:type="gramEnd"/>
+      <w:r>
+        <w:rPr>
+          <w:sz w:val="24"/>
+          <w:szCs w:val="24"/>
+          <w:lang w:val="en-US"/>
+        </w:rPr>
+        <w:t xml:space="preserve">- </w:t>
+      </w:r>
+      <w:r>
+        <w:rPr>
+          <w:sz w:val="24"/>
+          <w:szCs w:val="24"/>
+        </w:rPr>
+        <w:t>What data does this object actually store?</w:t>
+      </w:r>
+      <w:r>
+        <w:rPr>
+          <w:sz w:val="24"/>
+          <w:szCs w:val="24"/>
+        </w:rPr>
+        <w:t xml:space="preserve"> __</w:t>
+      </w:r>
+      <w:proofErr w:type="spellStart"/>
+      <w:r>
+        <w:rPr>
+          <w:sz w:val="24"/>
+          <w:szCs w:val="24"/>
+        </w:rPr>
+        <w:t>dict</w:t>
+      </w:r>
+      <w:proofErr w:type="spellEnd"/>
+      <w:r>
+        <w:rPr>
+          <w:sz w:val="24"/>
+          <w:szCs w:val="24"/>
+        </w:rPr>
+        <w:t xml:space="preserve">__ shows only the variable </w:t>
+      </w:r>
+      <w:r>
+        <w:rPr>
+          <w:sz w:val="24"/>
+          <w:szCs w:val="24"/>
+        </w:rPr>
+        <w:t>created by you, not built-ins</w:t>
+      </w:r>
+    </w:p>
+    <w:p>
+      <w:pPr>
+        <w:pStyle w:val="ListParagraph"/>
+        <w:spacing w:after="0"/>
+        <w:rPr>
+          <w:sz w:val="24"/>
+          <w:szCs w:val="24"/>
+        </w:rPr>
+      </w:pPr>
+      <w:r>
+        <w:rPr>
+          <w:sz w:val="24"/>
+          <w:szCs w:val="24"/>
+        </w:rPr>
+        <w:t xml:space="preserve">Example: </w:t>
+      </w:r>
+    </w:p>
+    <w:p>
+      <w:pPr>
+        <w:pStyle w:val="ListParagraph"/>
+        <w:spacing w:after="0"/>
+        <w:rPr>
+          <w:sz w:val="24"/>
+          <w:szCs w:val="24"/>
+        </w:rPr>
+      </w:pPr>
+      <w:r>
+        <w:rPr>
+          <w:sz w:val="24"/>
+          <w:szCs w:val="24"/>
+        </w:rPr>
+        <w:t>class Student:</w:t>
+      </w:r>
+    </w:p>
+    <w:p>
+      <w:pPr>
+        <w:pStyle w:val="ListParagraph"/>
+        <w:spacing w:after="0"/>
+        <w:rPr>
+          <w:sz w:val="24"/>
+          <w:szCs w:val="24"/>
+        </w:rPr>
+      </w:pPr>
+      <w:r>
+        <w:rPr>
+          <w:sz w:val="24"/>
+          <w:szCs w:val="24"/>
+        </w:rPr>
+        <w:t xml:space="preserve">    def __</w:t>
+      </w:r>
+      <w:proofErr w:type="spellStart"/>
+      <w:r>
+        <w:rPr>
+          <w:sz w:val="24"/>
+          <w:szCs w:val="24"/>
+        </w:rPr>
+        <w:t>init</w:t>
+      </w:r>
+      <w:proofErr w:type="spellEnd"/>
+      <w:r>
+        <w:rPr>
+          <w:sz w:val="24"/>
+          <w:szCs w:val="24"/>
+        </w:rPr>
+        <w:t>_</w:t>
+      </w:r>
+      <w:proofErr w:type="gramStart"/>
+      <w:r>
+        <w:rPr>
+          <w:sz w:val="24"/>
+          <w:szCs w:val="24"/>
+        </w:rPr>
+        <w:t>_(</w:t>
+      </w:r>
+      <w:proofErr w:type="gramEnd"/>
+      <w:r>
+        <w:rPr>
+          <w:sz w:val="24"/>
+          <w:szCs w:val="24"/>
+        </w:rPr>
+        <w:t>self, name, age):</w:t>
+      </w:r>
+    </w:p>
+    <w:p>
+      <w:pPr>
+        <w:pStyle w:val="ListParagraph"/>
+        <w:spacing w:after="0"/>
+        <w:rPr>
+          <w:sz w:val="24"/>
+          <w:szCs w:val="24"/>
+        </w:rPr>
+      </w:pPr>
+      <w:r>
+        <w:rPr>
+          <w:sz w:val="24"/>
+          <w:szCs w:val="24"/>
+        </w:rPr>
+        <w:t xml:space="preserve">        self.name = name</w:t>
+      </w:r>
+    </w:p>
+    <w:p>
+      <w:pPr>
+        <w:pStyle w:val="ListParagraph"/>
+        <w:spacing w:after="0"/>
+        <w:rPr>
+          <w:sz w:val="24"/>
+          <w:szCs w:val="24"/>
+        </w:rPr>
+      </w:pPr>
+      <w:r>
+        <w:rPr>
+          <w:sz w:val="24"/>
+          <w:szCs w:val="24"/>
+        </w:rPr>
+        <w:t xml:space="preserve">        </w:t>
+      </w:r>
+      <w:proofErr w:type="spellStart"/>
+      <w:r>
+        <w:rPr>
+          <w:sz w:val="24"/>
+          <w:szCs w:val="24"/>
+        </w:rPr>
+        <w:t>self.age</w:t>
+      </w:r>
+      <w:proofErr w:type="spellEnd"/>
+      <w:r>
+        <w:rPr>
+          <w:sz w:val="24"/>
+          <w:szCs w:val="24"/>
+        </w:rPr>
+        <w:t xml:space="preserve"> = age</w:t>
+      </w:r>
+    </w:p>
+    <w:p>
+      <w:pPr>
+        <w:pStyle w:val="ListParagraph"/>
+        <w:spacing w:after="0"/>
+        <w:rPr>
+          <w:sz w:val="24"/>
+          <w:szCs w:val="24"/>
+        </w:rPr>
+      </w:pPr>
+      <w:r>
+        <w:rPr>
+          <w:sz w:val="24"/>
+          <w:szCs w:val="24"/>
+        </w:rPr>
+        <w:t xml:space="preserve">        </w:t>
+      </w:r>
+    </w:p>
+    <w:p>
+      <w:pPr>
+        <w:pStyle w:val="ListParagraph"/>
+        <w:spacing w:after="0"/>
+        <w:rPr>
+          <w:sz w:val="24"/>
+          <w:szCs w:val="24"/>
+        </w:rPr>
+      </w:pPr>
+      <w:r>
+        <w:rPr>
+          <w:sz w:val="24"/>
+          <w:szCs w:val="24"/>
+        </w:rPr>
+        <w:t xml:space="preserve">s1 = </w:t>
+      </w:r>
+      <w:proofErr w:type="gramStart"/>
+      <w:r>
+        <w:rPr>
+          <w:sz w:val="24"/>
+          <w:szCs w:val="24"/>
+        </w:rPr>
+        <w:t>Student(</w:t>
+      </w:r>
+      <w:proofErr w:type="gramEnd"/>
+      <w:r>
+        <w:rPr>
+          <w:sz w:val="24"/>
+          <w:szCs w:val="24"/>
+        </w:rPr>
+        <w:t>"Sam", 20)</w:t>
+      </w:r>
+    </w:p>
+    <w:p>
+      <w:pPr>
+        <w:pStyle w:val="ListParagraph"/>
+        <w:spacing w:after="0"/>
+        <w:rPr>
+          <w:sz w:val="24"/>
+          <w:szCs w:val="24"/>
+        </w:rPr>
+      </w:pPr>
+      <w:r>
+        <w:rPr>
+          <w:sz w:val="24"/>
+          <w:szCs w:val="24"/>
+        </w:rPr>
+        <w:t>print(s</w:t>
+      </w:r>
+      <w:proofErr w:type="gramStart"/>
+      <w:r>
+        <w:rPr>
+          <w:sz w:val="24"/>
+          <w:szCs w:val="24"/>
+        </w:rPr>
+        <w:t>1._</w:t>
+      </w:r>
+      <w:proofErr w:type="gramEnd"/>
+      <w:r>
+        <w:rPr>
+          <w:sz w:val="24"/>
+          <w:szCs w:val="24"/>
+        </w:rPr>
+        <w:t>_dict__)</w:t>
+      </w:r>
+    </w:p>
+    <w:p>
+      <w:pPr>
+        <w:pStyle w:val="ListParagraph"/>
+        <w:spacing w:after="0"/>
+        <w:rPr>
+          <w:sz w:val="24"/>
+          <w:szCs w:val="24"/>
+        </w:rPr>
+      </w:pPr>
+      <w:r>
+        <w:rPr>
+          <w:sz w:val="24"/>
+          <w:szCs w:val="24"/>
+        </w:rPr>
+        <w:t xml:space="preserve">Output: </w:t>
+      </w:r>
+      <w:r>
+        <w:rPr>
+          <w:sz w:val="24"/>
+          <w:szCs w:val="24"/>
+        </w:rPr>
+        <w:t>{'name': 'Sam', 'age': 20}</w:t>
+      </w:r>
+    </w:p>
+    <w:p>
+      <w:pPr>
+        <w:pStyle w:val="ListParagraph"/>
+        <w:spacing w:after="0"/>
+        <w:rPr>
+          <w:sz w:val="24"/>
+          <w:szCs w:val="24"/>
+        </w:rPr>
+      </w:pPr>
+      <w:r>
+        <w:rPr>
+          <w:sz w:val="24"/>
+          <w:szCs w:val="24"/>
+        </w:rPr>
+        <w:t xml:space="preserve">It </w:t>
+      </w:r>
+      <w:r>
+        <w:rPr>
+          <w:b/>
+          <w:bCs/>
+          <w:sz w:val="24"/>
+          <w:szCs w:val="24"/>
+        </w:rPr>
+        <w:t>shows the real data stored inside</w:t>
+      </w:r>
+      <w:r>
+        <w:rPr>
+          <w:sz w:val="24"/>
+          <w:szCs w:val="24"/>
+        </w:rPr>
+        <w:t>”</w:t>
+      </w:r>
+    </w:p>
+    <w:p>
+      <w:pPr>
+        <w:pStyle w:val="ListParagraph"/>
+        <w:spacing w:after="0"/>
+        <w:rPr>
+          <w:sz w:val="24"/>
+          <w:szCs w:val="24"/>
+        </w:rPr>
+      </w:pPr>
+    </w:p>
+    <w:p>
+      <w:pPr>
+        <w:pStyle w:val="ListParagraph"/>
+        <w:numPr>
+          <w:ilvl w:val="0"/>
+          <w:numId w:val="8"/>
+        </w:numPr>
+        <w:spacing w:after="0"/>
+        <w:rPr>
+          <w:sz w:val="24"/>
+          <w:szCs w:val="24"/>
+          <w:lang w:val="en-US"/>
+        </w:rPr>
+      </w:pPr>
+      <w:proofErr w:type="gramStart"/>
+      <w:r>
+        <w:rPr>
+          <w:sz w:val="24"/>
+          <w:szCs w:val="24"/>
+          <w:lang w:val="en-US"/>
+        </w:rPr>
+        <w:t>Help(</w:t>
+      </w:r>
+      <w:proofErr w:type="gramEnd"/>
+      <w:r>
+        <w:rPr>
+          <w:sz w:val="24"/>
+          <w:szCs w:val="24"/>
+          <w:lang w:val="en-US"/>
+        </w:rPr>
+        <w:t>)</w:t>
+      </w:r>
+    </w:p>
+    <w:p>
+      <w:pPr>
+        <w:pStyle w:val="ListParagraph"/>
+        <w:spacing w:after="0"/>
+        <w:rPr>
+          <w:sz w:val="24"/>
+          <w:szCs w:val="24"/>
+          <w:lang w:val="en-US"/>
+        </w:rPr>
+      </w:pPr>
+      <w:r>
+        <w:rPr>
+          <w:sz w:val="24"/>
+          <w:szCs w:val="24"/>
+          <w:lang w:val="en-US"/>
+        </w:rPr>
+        <w:t xml:space="preserve">Means: Explains </w:t>
+      </w:r>
+      <w:r>
+        <w:rPr>
+          <w:sz w:val="24"/>
+          <w:szCs w:val="24"/>
+          <w:lang w:val="en-US"/>
+        </w:rPr>
+        <w:t>this to me</w:t>
+      </w:r>
+      <w:r>
+        <w:rPr>
+          <w:sz w:val="24"/>
+          <w:szCs w:val="24"/>
+          <w:lang w:val="en-US"/>
+        </w:rPr>
+        <w:t xml:space="preserve">. </w:t>
+      </w:r>
+      <w:proofErr w:type="gramStart"/>
+      <w:r>
+        <w:rPr>
+          <w:sz w:val="24"/>
+          <w:szCs w:val="24"/>
+          <w:lang w:val="en-US"/>
+        </w:rPr>
+        <w:t>Help(</w:t>
+      </w:r>
+      <w:proofErr w:type="gramEnd"/>
+      <w:r>
+        <w:rPr>
+          <w:sz w:val="24"/>
+          <w:szCs w:val="24"/>
+          <w:lang w:val="en-US"/>
+        </w:rPr>
+        <w:t xml:space="preserve">) gives documentation </w:t>
+      </w:r>
+      <w:r>
+        <w:rPr>
+          <w:sz w:val="24"/>
+          <w:szCs w:val="24"/>
+          <w:lang w:val="en-US"/>
+        </w:rPr>
+        <w:t>about: Functions, Classes</w:t>
+      </w:r>
+      <w:r>
+        <w:rPr>
+          <w:sz w:val="24"/>
+          <w:szCs w:val="24"/>
+          <w:lang w:val="en-US"/>
+        </w:rPr>
+        <w:t>, Modules and Objects</w:t>
+      </w:r>
+      <w:r>
+        <w:rPr>
+          <w:sz w:val="24"/>
+          <w:szCs w:val="24"/>
+          <w:lang w:val="en-US"/>
+        </w:rPr>
+        <w:t xml:space="preserve">. </w:t>
+      </w:r>
+      <w:r>
+        <w:rPr>
+          <w:sz w:val="24"/>
+          <w:szCs w:val="24"/>
+          <w:lang w:val="en-US"/>
+        </w:rPr>
+        <w:t>it explains how something works</w:t>
+      </w:r>
+    </w:p>
+    <w:p>
+      <w:pPr>
+        <w:spacing w:after="0"/>
+        <w:rPr>
+          <w:sz w:val="24"/>
+          <w:szCs w:val="24"/>
+          <w:lang w:val="en-US"/>
+        </w:rPr>
+      </w:pPr>
+    </w:p>
+    <w:p>
+      <w:pPr>
+        <w:spacing w:after="0"/>
+        <w:rPr>
+          <w:sz w:val="24"/>
+          <w:szCs w:val="24"/>
+          <w:lang w:val="en-US"/>
+        </w:rPr>
+      </w:pPr>
+    </w:p>
+    <w:p>
+      <w:pPr>
+        <w:spacing w:after="0"/>
+        <w:rPr>
+          <w:sz w:val="24"/>
+          <w:szCs w:val="24"/>
+          <w:lang w:val="en-US"/>
+        </w:rPr>
+      </w:pPr>
+    </w:p>
+    <w:p>
+      <w:pPr>
+        <w:spacing w:after="0"/>
+        <w:rPr>
+          <w:sz w:val="24"/>
+          <w:szCs w:val="24"/>
+          <w:lang w:val="en-US"/>
+        </w:rPr>
+      </w:pPr>
+    </w:p>
+    <w:p>
+      <w:pPr>
+        <w:spacing w:after="0"/>
+        <w:rPr>
+          <w:b/>
+          <w:bCs/>
+          <w:sz w:val="40"/>
+          <w:szCs w:val="40"/>
+          <w:lang w:val="en-US"/>
+        </w:rPr>
+      </w:pPr>
+      <w:r>
+        <w:rPr>
+          <w:b/>
+          <w:bCs/>
+          <w:sz w:val="40"/>
+          <w:szCs w:val="40"/>
+          <w:lang w:val="en-US"/>
+        </w:rPr>
+        <w:t>SUPER KEYWORD</w:t>
+      </w:r>
+      <w:r>
+        <w:rPr>
+          <w:b/>
+          <w:bCs/>
+          <w:sz w:val="40"/>
+          <w:szCs w:val="40"/>
+          <w:lang w:val="en-US"/>
+        </w:rPr>
+        <w:t>:</w:t>
+      </w:r>
+    </w:p>
+    <w:p>
+      <w:pPr>
+        <w:spacing w:after="0"/>
+        <w:rPr>
+          <w:sz w:val="24"/>
+          <w:szCs w:val="24"/>
+          <w:lang w:val="en-US"/>
+        </w:rPr>
+      </w:pPr>
+      <w:r>
+        <w:rPr>
+          <w:sz w:val="24"/>
+          <w:szCs w:val="24"/>
+          <w:lang w:val="en-US"/>
+        </w:rPr>
+        <w:t xml:space="preserve">Super is used to call </w:t>
+      </w:r>
+      <w:r>
+        <w:rPr>
+          <w:sz w:val="24"/>
+          <w:szCs w:val="24"/>
+          <w:lang w:val="en-US"/>
+        </w:rPr>
+        <w:t>a method from the parent class inside the child class.</w:t>
+      </w:r>
+    </w:p>
+    <w:p>
+      <w:pPr>
+        <w:spacing w:after="0"/>
+        <w:rPr>
+          <w:sz w:val="24"/>
+          <w:szCs w:val="24"/>
+          <w:lang w:val="en-US"/>
+        </w:rPr>
+      </w:pPr>
+      <w:r>
+        <w:rPr>
+          <w:sz w:val="24"/>
+          <w:szCs w:val="24"/>
+          <w:lang w:val="en-US"/>
+        </w:rPr>
+        <w:t xml:space="preserve">When a child class wants to use something which already exists </w:t>
+      </w:r>
+      <w:r>
+        <w:rPr>
+          <w:sz w:val="24"/>
+          <w:szCs w:val="24"/>
+          <w:lang w:val="en-US"/>
+        </w:rPr>
+        <w:t>in the parent class then it uses the super keyword.</w:t>
+      </w:r>
+    </w:p>
+    <w:p>
+      <w:pPr>
+        <w:spacing w:after="0"/>
+        <w:rPr>
+          <w:sz w:val="24"/>
+          <w:szCs w:val="24"/>
+          <w:lang w:val="en-US"/>
+        </w:rPr>
+      </w:pPr>
+      <w:r>
+        <w:rPr>
+          <w:sz w:val="24"/>
+          <w:szCs w:val="24"/>
+          <w:lang w:val="en-US"/>
+        </w:rPr>
+        <w:t xml:space="preserve">It is mostly use to avoid re write the code </w:t>
+      </w:r>
+      <w:r>
+        <w:rPr>
+          <w:sz w:val="24"/>
+          <w:szCs w:val="24"/>
+          <w:lang w:val="en-US"/>
+        </w:rPr>
+        <w:t>again</w:t>
+      </w:r>
+    </w:p>
+    <w:p>
+      <w:pPr>
+        <w:spacing w:after="0"/>
+        <w:rPr>
+          <w:sz w:val="24"/>
+          <w:szCs w:val="24"/>
+          <w:lang w:val="en-US"/>
+        </w:rPr>
+      </w:pPr>
+    </w:p>
+    <w:p>
+      <w:pPr>
+        <w:spacing w:after="0"/>
+        <w:rPr>
+          <w:sz w:val="24"/>
+          <w:szCs w:val="24"/>
+          <w:lang w:val="en-US"/>
+        </w:rPr>
+      </w:pPr>
+    </w:p>
+    <w:p>
+      <w:pPr>
+        <w:spacing w:after="0"/>
+        <w:rPr>
+          <w:b/>
+          <w:bCs/>
+          <w:sz w:val="24"/>
+          <w:szCs w:val="24"/>
+          <w:lang w:val="en-US"/>
+        </w:rPr>
+      </w:pPr>
+      <w:r>
+        <w:rPr>
+          <w:b/>
+          <w:bCs/>
+          <w:sz w:val="24"/>
+          <w:szCs w:val="24"/>
+          <w:lang w:val="en-US"/>
+        </w:rPr>
+        <w:t>Example:</w:t>
+      </w:r>
+    </w:p>
+    <w:p>
+      <w:pPr>
+        <w:spacing w:after="0"/>
+        <w:rPr>
+          <w:sz w:val="24"/>
+          <w:szCs w:val="24"/>
+          <w:lang w:val="en-US"/>
+        </w:rPr>
+      </w:pPr>
+      <w:r>
+        <w:rPr>
+          <w:sz w:val="24"/>
+          <w:szCs w:val="24"/>
+          <w:lang w:val="en-US"/>
+        </w:rPr>
+        <w:t xml:space="preserve">class </w:t>
+      </w:r>
+      <w:proofErr w:type="spellStart"/>
+      <w:r>
+        <w:rPr>
+          <w:sz w:val="24"/>
+          <w:szCs w:val="24"/>
+          <w:lang w:val="en-US"/>
+        </w:rPr>
+        <w:t>ParentClass</w:t>
+      </w:r>
+      <w:proofErr w:type="spellEnd"/>
+      <w:r>
+        <w:rPr>
+          <w:sz w:val="24"/>
+          <w:szCs w:val="24"/>
+          <w:lang w:val="en-US"/>
+        </w:rPr>
+        <w:t>:</w:t>
+      </w:r>
+    </w:p>
+    <w:p>
+      <w:pPr>
+        <w:spacing w:after="0"/>
+        <w:rPr>
+          <w:sz w:val="24"/>
+          <w:szCs w:val="24"/>
+          <w:lang w:val="en-US"/>
+        </w:rPr>
+      </w:pPr>
+      <w:r>
+        <w:rPr>
+          <w:sz w:val="24"/>
+          <w:szCs w:val="24"/>
+          <w:lang w:val="en-US"/>
+        </w:rPr>
+        <w:t xml:space="preserve">    def </w:t>
+      </w:r>
+      <w:proofErr w:type="spellStart"/>
+      <w:r>
+        <w:rPr>
+          <w:sz w:val="24"/>
+          <w:szCs w:val="24"/>
+          <w:lang w:val="en-US"/>
+        </w:rPr>
+        <w:t>parent_method</w:t>
+      </w:r>
+      <w:proofErr w:type="spellEnd"/>
+      <w:r>
+        <w:rPr>
+          <w:sz w:val="24"/>
+          <w:szCs w:val="24"/>
+          <w:lang w:val="en-US"/>
+        </w:rPr>
+        <w:t>(self):</w:t>
+      </w:r>
+    </w:p>
+    <w:p>
+      <w:pPr>
+        <w:spacing w:after="0"/>
+        <w:rPr>
+          <w:sz w:val="24"/>
+          <w:szCs w:val="24"/>
+          <w:lang w:val="en-US"/>
+        </w:rPr>
+      </w:pPr>
+      <w:r>
+        <w:rPr>
+          <w:sz w:val="24"/>
+          <w:szCs w:val="24"/>
+          <w:lang w:val="en-US"/>
+        </w:rPr>
+        <w:t xml:space="preserve">        </w:t>
+      </w:r>
+      <w:proofErr w:type="gramStart"/>
+      <w:r>
+        <w:rPr>
+          <w:sz w:val="24"/>
+          <w:szCs w:val="24"/>
+          <w:lang w:val="en-US"/>
+        </w:rPr>
+        <w:t>print(</w:t>
+      </w:r>
+      <w:proofErr w:type="gramEnd"/>
+      <w:r>
+        <w:rPr>
+          <w:sz w:val="24"/>
+          <w:szCs w:val="24"/>
+          <w:lang w:val="en-US"/>
+        </w:rPr>
+        <w:t>"This is the parent method")</w:t>
+      </w:r>
+    </w:p>
+    <w:p>
+      <w:pPr>
+        <w:spacing w:after="0"/>
+        <w:rPr>
+          <w:sz w:val="24"/>
+          <w:szCs w:val="24"/>
+          <w:lang w:val="en-US"/>
+        </w:rPr>
+      </w:pPr>
+      <w:r>
+        <w:rPr>
+          <w:sz w:val="24"/>
+          <w:szCs w:val="24"/>
+          <w:lang w:val="en-US"/>
+        </w:rPr>
+        <w:t xml:space="preserve">        </w:t>
+      </w:r>
+    </w:p>
+    <w:p>
+      <w:pPr>
+        <w:spacing w:after="0"/>
+        <w:rPr>
+          <w:sz w:val="24"/>
+          <w:szCs w:val="24"/>
+          <w:lang w:val="en-US"/>
+        </w:rPr>
+      </w:pPr>
+      <w:r>
+        <w:rPr>
+          <w:sz w:val="24"/>
+          <w:szCs w:val="24"/>
+          <w:lang w:val="en-US"/>
+        </w:rPr>
+        <w:t xml:space="preserve">class </w:t>
+      </w:r>
+      <w:proofErr w:type="spellStart"/>
+      <w:proofErr w:type="gramStart"/>
+      <w:r>
+        <w:rPr>
+          <w:sz w:val="24"/>
+          <w:szCs w:val="24"/>
+          <w:lang w:val="en-US"/>
+        </w:rPr>
+        <w:t>ChildClass</w:t>
+      </w:r>
+      <w:proofErr w:type="spellEnd"/>
+      <w:r>
+        <w:rPr>
+          <w:sz w:val="24"/>
+          <w:szCs w:val="24"/>
+          <w:lang w:val="en-US"/>
+        </w:rPr>
+        <w:t>(</w:t>
+      </w:r>
+      <w:proofErr w:type="spellStart"/>
+      <w:proofErr w:type="gramEnd"/>
+      <w:r>
+        <w:rPr>
+          <w:sz w:val="24"/>
+          <w:szCs w:val="24"/>
+          <w:lang w:val="en-US"/>
+        </w:rPr>
+        <w:t>ParentClass</w:t>
+      </w:r>
+      <w:proofErr w:type="spellEnd"/>
+      <w:r>
+        <w:rPr>
+          <w:sz w:val="24"/>
+          <w:szCs w:val="24"/>
+          <w:lang w:val="en-US"/>
+        </w:rPr>
+        <w:t>):</w:t>
+      </w:r>
+    </w:p>
+    <w:p>
+      <w:pPr>
+        <w:spacing w:after="0"/>
+        <w:rPr>
+          <w:sz w:val="24"/>
+          <w:szCs w:val="24"/>
+          <w:lang w:val="en-US"/>
+        </w:rPr>
+      </w:pPr>
+      <w:r>
+        <w:rPr>
+          <w:sz w:val="24"/>
+          <w:szCs w:val="24"/>
+          <w:lang w:val="en-US"/>
+        </w:rPr>
+        <w:t xml:space="preserve">    def </w:t>
+      </w:r>
+      <w:proofErr w:type="spellStart"/>
+      <w:r>
+        <w:rPr>
+          <w:sz w:val="24"/>
+          <w:szCs w:val="24"/>
+          <w:lang w:val="en-US"/>
+        </w:rPr>
+        <w:t>parent_method</w:t>
+      </w:r>
+      <w:proofErr w:type="spellEnd"/>
+      <w:r>
+        <w:rPr>
+          <w:sz w:val="24"/>
+          <w:szCs w:val="24"/>
+          <w:lang w:val="en-US"/>
+        </w:rPr>
+        <w:t>(self):</w:t>
+      </w:r>
+    </w:p>
+    <w:p>
+      <w:pPr>
+        <w:spacing w:after="0"/>
+        <w:rPr>
+          <w:sz w:val="24"/>
+          <w:szCs w:val="24"/>
+          <w:lang w:val="en-US"/>
+        </w:rPr>
+      </w:pPr>
+      <w:r>
+        <w:rPr>
+          <w:sz w:val="24"/>
+          <w:szCs w:val="24"/>
+          <w:lang w:val="en-US"/>
+        </w:rPr>
+        <w:t xml:space="preserve">        </w:t>
+      </w:r>
+      <w:proofErr w:type="gramStart"/>
+      <w:r>
+        <w:rPr>
+          <w:sz w:val="24"/>
+          <w:szCs w:val="24"/>
+          <w:lang w:val="en-US"/>
+        </w:rPr>
+        <w:t>print(</w:t>
+      </w:r>
+      <w:proofErr w:type="gramEnd"/>
+      <w:r>
+        <w:rPr>
+          <w:sz w:val="24"/>
+          <w:szCs w:val="24"/>
+          <w:lang w:val="en-US"/>
+        </w:rPr>
+        <w:t>"Hello world")</w:t>
+      </w:r>
+    </w:p>
+    <w:p>
+      <w:pPr>
+        <w:spacing w:after="0"/>
+        <w:rPr>
+          <w:sz w:val="24"/>
+          <w:szCs w:val="24"/>
+          <w:lang w:val="en-US"/>
+        </w:rPr>
+      </w:pPr>
+      <w:r>
+        <w:rPr>
+          <w:sz w:val="24"/>
+          <w:szCs w:val="24"/>
+          <w:lang w:val="en-US"/>
+        </w:rPr>
+        <w:t xml:space="preserve">        super(</w:t>
+      </w:r>
+      <w:proofErr w:type="gramStart"/>
+      <w:r>
+        <w:rPr>
+          <w:sz w:val="24"/>
+          <w:szCs w:val="24"/>
+          <w:lang w:val="en-US"/>
+        </w:rPr>
+        <w:t>).</w:t>
+      </w:r>
+      <w:proofErr w:type="spellStart"/>
+      <w:r>
+        <w:rPr>
+          <w:sz w:val="24"/>
+          <w:szCs w:val="24"/>
+          <w:lang w:val="en-US"/>
+        </w:rPr>
+        <w:t>parent</w:t>
+      </w:r>
+      <w:proofErr w:type="gramEnd"/>
+      <w:r>
+        <w:rPr>
+          <w:sz w:val="24"/>
+          <w:szCs w:val="24"/>
+          <w:lang w:val="en-US"/>
+        </w:rPr>
+        <w:t>_</w:t>
+      </w:r>
+      <w:proofErr w:type="gramStart"/>
+      <w:r>
+        <w:rPr>
+          <w:sz w:val="24"/>
+          <w:szCs w:val="24"/>
+          <w:lang w:val="en-US"/>
+        </w:rPr>
+        <w:t>method</w:t>
+      </w:r>
+      <w:proofErr w:type="spellEnd"/>
+      <w:r>
+        <w:rPr>
+          <w:sz w:val="24"/>
+          <w:szCs w:val="24"/>
+          <w:lang w:val="en-US"/>
+        </w:rPr>
+        <w:t>(</w:t>
+      </w:r>
+      <w:proofErr w:type="gramEnd"/>
+      <w:r>
+        <w:rPr>
+          <w:sz w:val="24"/>
+          <w:szCs w:val="24"/>
+          <w:lang w:val="en-US"/>
+        </w:rPr>
+        <w:t>)</w:t>
+      </w:r>
+    </w:p>
+    <w:p>
+      <w:pPr>
+        <w:spacing w:after="0"/>
+        <w:rPr>
+          <w:sz w:val="24"/>
+          <w:szCs w:val="24"/>
+          <w:lang w:val="en-US"/>
+        </w:rPr>
+      </w:pPr>
+      <w:r>
+        <w:rPr>
+          <w:sz w:val="24"/>
+          <w:szCs w:val="24"/>
+          <w:lang w:val="en-US"/>
+        </w:rPr>
+        <w:t xml:space="preserve">    def </w:t>
+      </w:r>
+      <w:proofErr w:type="spellStart"/>
+      <w:r>
+        <w:rPr>
+          <w:sz w:val="24"/>
+          <w:szCs w:val="24"/>
+          <w:lang w:val="en-US"/>
+        </w:rPr>
+        <w:t>child_method</w:t>
+      </w:r>
+      <w:proofErr w:type="spellEnd"/>
+      <w:r>
+        <w:rPr>
+          <w:sz w:val="24"/>
+          <w:szCs w:val="24"/>
+          <w:lang w:val="en-US"/>
+        </w:rPr>
+        <w:t>(self):</w:t>
+      </w:r>
+    </w:p>
+    <w:p>
+      <w:pPr>
+        <w:spacing w:after="0"/>
+        <w:rPr>
+          <w:sz w:val="24"/>
+          <w:szCs w:val="24"/>
+          <w:lang w:val="en-US"/>
+        </w:rPr>
+      </w:pPr>
+      <w:r>
+        <w:rPr>
+          <w:sz w:val="24"/>
+          <w:szCs w:val="24"/>
+          <w:lang w:val="en-US"/>
+        </w:rPr>
+        <w:t xml:space="preserve">        </w:t>
+      </w:r>
+      <w:proofErr w:type="gramStart"/>
+      <w:r>
+        <w:rPr>
+          <w:sz w:val="24"/>
+          <w:szCs w:val="24"/>
+          <w:lang w:val="en-US"/>
+        </w:rPr>
+        <w:t>print(</w:t>
+      </w:r>
+      <w:proofErr w:type="gramEnd"/>
+      <w:r>
+        <w:rPr>
+          <w:sz w:val="24"/>
+          <w:szCs w:val="24"/>
+          <w:lang w:val="en-US"/>
+        </w:rPr>
+        <w:t>"This is the child method")</w:t>
+      </w:r>
+    </w:p>
+    <w:p>
+      <w:pPr>
+        <w:spacing w:after="0"/>
+        <w:rPr>
+          <w:sz w:val="24"/>
+          <w:szCs w:val="24"/>
+          <w:lang w:val="en-US"/>
+        </w:rPr>
+      </w:pPr>
+      <w:r>
+        <w:rPr>
+          <w:sz w:val="24"/>
+          <w:szCs w:val="24"/>
+          <w:lang w:val="en-US"/>
+        </w:rPr>
+        <w:t xml:space="preserve">        super(</w:t>
+      </w:r>
+      <w:proofErr w:type="gramStart"/>
+      <w:r>
+        <w:rPr>
+          <w:sz w:val="24"/>
+          <w:szCs w:val="24"/>
+          <w:lang w:val="en-US"/>
+        </w:rPr>
+        <w:t>).</w:t>
+      </w:r>
+      <w:proofErr w:type="spellStart"/>
+      <w:r>
+        <w:rPr>
+          <w:sz w:val="24"/>
+          <w:szCs w:val="24"/>
+          <w:lang w:val="en-US"/>
+        </w:rPr>
+        <w:t>parent</w:t>
+      </w:r>
+      <w:proofErr w:type="gramEnd"/>
+      <w:r>
+        <w:rPr>
+          <w:sz w:val="24"/>
+          <w:szCs w:val="24"/>
+          <w:lang w:val="en-US"/>
+        </w:rPr>
+        <w:t>_</w:t>
+      </w:r>
+      <w:proofErr w:type="gramStart"/>
+      <w:r>
+        <w:rPr>
+          <w:sz w:val="24"/>
+          <w:szCs w:val="24"/>
+          <w:lang w:val="en-US"/>
+        </w:rPr>
+        <w:t>method</w:t>
+      </w:r>
+      <w:proofErr w:type="spellEnd"/>
+      <w:r>
+        <w:rPr>
+          <w:sz w:val="24"/>
+          <w:szCs w:val="24"/>
+          <w:lang w:val="en-US"/>
+        </w:rPr>
+        <w:t>(</w:t>
+      </w:r>
+      <w:proofErr w:type="gramEnd"/>
+      <w:r>
+        <w:rPr>
+          <w:sz w:val="24"/>
+          <w:szCs w:val="24"/>
+          <w:lang w:val="en-US"/>
+        </w:rPr>
+        <w:t>)</w:t>
+      </w:r>
+    </w:p>
+    <w:p>
+      <w:pPr>
+        <w:spacing w:after="0"/>
+        <w:rPr>
+          <w:sz w:val="24"/>
+          <w:szCs w:val="24"/>
+          <w:lang w:val="en-US"/>
+        </w:rPr>
+      </w:pPr>
+    </w:p>
+    <w:p>
+      <w:pPr>
+        <w:spacing w:after="0"/>
+        <w:rPr>
+          <w:sz w:val="24"/>
+          <w:szCs w:val="24"/>
+          <w:lang w:val="en-US"/>
+        </w:rPr>
+      </w:pPr>
+      <w:proofErr w:type="spellStart"/>
+      <w:r>
+        <w:rPr>
+          <w:sz w:val="24"/>
+          <w:szCs w:val="24"/>
+          <w:lang w:val="en-US"/>
+        </w:rPr>
+        <w:t>child_object</w:t>
+      </w:r>
+      <w:proofErr w:type="spellEnd"/>
+      <w:r>
+        <w:rPr>
+          <w:sz w:val="24"/>
+          <w:szCs w:val="24"/>
+          <w:lang w:val="en-US"/>
+        </w:rPr>
+        <w:t xml:space="preserve"> = </w:t>
+      </w:r>
+      <w:proofErr w:type="spellStart"/>
+      <w:proofErr w:type="gramStart"/>
+      <w:r>
+        <w:rPr>
+          <w:sz w:val="24"/>
+          <w:szCs w:val="24"/>
+          <w:lang w:val="en-US"/>
+        </w:rPr>
+        <w:t>ChildClass</w:t>
+      </w:r>
+      <w:proofErr w:type="spellEnd"/>
+      <w:r>
+        <w:rPr>
+          <w:sz w:val="24"/>
+          <w:szCs w:val="24"/>
+          <w:lang w:val="en-US"/>
+        </w:rPr>
+        <w:t>(</w:t>
+      </w:r>
+      <w:proofErr w:type="gramEnd"/>
+      <w:r>
+        <w:rPr>
+          <w:sz w:val="24"/>
+          <w:szCs w:val="24"/>
+          <w:lang w:val="en-US"/>
+        </w:rPr>
+        <w:t>)</w:t>
+      </w:r>
+    </w:p>
+    <w:p>
+      <w:pPr>
+        <w:spacing w:after="0"/>
+        <w:rPr>
+          <w:sz w:val="24"/>
+          <w:szCs w:val="24"/>
+          <w:lang w:val="en-US"/>
+        </w:rPr>
+      </w:pPr>
+      <w:proofErr w:type="spellStart"/>
+      <w:r>
+        <w:rPr>
+          <w:sz w:val="24"/>
+          <w:szCs w:val="24"/>
+          <w:lang w:val="en-US"/>
+        </w:rPr>
+        <w:t>child_</w:t>
+      </w:r>
+      <w:proofErr w:type="gramStart"/>
+      <w:r>
+        <w:rPr>
+          <w:sz w:val="24"/>
+          <w:szCs w:val="24"/>
+          <w:lang w:val="en-US"/>
+        </w:rPr>
+        <w:t>object.child</w:t>
+      </w:r>
+      <w:proofErr w:type="gramEnd"/>
+      <w:r>
+        <w:rPr>
+          <w:sz w:val="24"/>
+          <w:szCs w:val="24"/>
+          <w:lang w:val="en-US"/>
+        </w:rPr>
+        <w:t>_</w:t>
+      </w:r>
+      <w:proofErr w:type="gramStart"/>
+      <w:r>
+        <w:rPr>
+          <w:sz w:val="24"/>
+          <w:szCs w:val="24"/>
+          <w:lang w:val="en-US"/>
+        </w:rPr>
+        <w:t>method</w:t>
+      </w:r>
+      <w:proofErr w:type="spellEnd"/>
+      <w:r>
+        <w:rPr>
+          <w:sz w:val="24"/>
+          <w:szCs w:val="24"/>
+          <w:lang w:val="en-US"/>
+        </w:rPr>
+        <w:t>(</w:t>
+      </w:r>
+      <w:proofErr w:type="gramEnd"/>
+      <w:r>
+        <w:rPr>
+          <w:sz w:val="24"/>
+          <w:szCs w:val="24"/>
+          <w:lang w:val="en-US"/>
+        </w:rPr>
+        <w:t>)</w:t>
+      </w:r>
+    </w:p>
+    <w:p>
+      <w:pPr>
+        <w:spacing w:after="0"/>
+        <w:rPr>
+          <w:sz w:val="24"/>
+          <w:szCs w:val="24"/>
+          <w:lang w:val="en-US"/>
+        </w:rPr>
+      </w:pPr>
+      <w:proofErr w:type="spellStart"/>
+      <w:r>
+        <w:rPr>
+          <w:sz w:val="24"/>
+          <w:szCs w:val="24"/>
+          <w:lang w:val="en-US"/>
+        </w:rPr>
+        <w:t>child_</w:t>
+      </w:r>
+      <w:proofErr w:type="gramStart"/>
+      <w:r>
+        <w:rPr>
+          <w:sz w:val="24"/>
+          <w:szCs w:val="24"/>
+          <w:lang w:val="en-US"/>
+        </w:rPr>
+        <w:t>object.parent</w:t>
+      </w:r>
+      <w:proofErr w:type="gramEnd"/>
+      <w:r>
+        <w:rPr>
+          <w:sz w:val="24"/>
+          <w:szCs w:val="24"/>
+          <w:lang w:val="en-US"/>
+        </w:rPr>
+        <w:t>_</w:t>
+      </w:r>
+      <w:proofErr w:type="gramStart"/>
+      <w:r>
+        <w:rPr>
+          <w:sz w:val="24"/>
+          <w:szCs w:val="24"/>
+          <w:lang w:val="en-US"/>
+        </w:rPr>
+        <w:t>method</w:t>
+      </w:r>
+      <w:proofErr w:type="spellEnd"/>
+      <w:r>
+        <w:rPr>
+          <w:sz w:val="24"/>
+          <w:szCs w:val="24"/>
+          <w:lang w:val="en-US"/>
+        </w:rPr>
+        <w:t>(</w:t>
+      </w:r>
+      <w:proofErr w:type="gramEnd"/>
+      <w:r>
+        <w:rPr>
+          <w:sz w:val="24"/>
+          <w:szCs w:val="24"/>
+          <w:lang w:val="en-US"/>
+        </w:rPr>
+        <w:t>)</w:t>
+      </w:r>
+    </w:p>
+    <w:p>
+      <w:pPr>
+        <w:spacing w:after="0"/>
+        <w:rPr>
+          <w:sz w:val="24"/>
+          <w:szCs w:val="24"/>
+          <w:lang w:val="en-US"/>
+        </w:rPr>
+      </w:pPr>
+    </w:p>
+    <w:p>
+      <w:pPr>
+        <w:spacing w:after="0"/>
+        <w:rPr>
+          <w:b/>
+          <w:bCs/>
+          <w:sz w:val="24"/>
+          <w:szCs w:val="24"/>
+          <w:lang w:val="en-US"/>
+        </w:rPr>
+      </w:pPr>
+      <w:r>
+        <w:rPr>
+          <w:b/>
+          <w:bCs/>
+          <w:sz w:val="24"/>
+          <w:szCs w:val="24"/>
+          <w:lang w:val="en-US"/>
+        </w:rPr>
+        <w:t>Output:</w:t>
+      </w:r>
+    </w:p>
+    <w:p>
+      <w:pPr>
+        <w:spacing w:after="0"/>
+        <w:rPr>
+          <w:sz w:val="24"/>
+          <w:szCs w:val="24"/>
+          <w:lang w:val="en-US"/>
+        </w:rPr>
+      </w:pPr>
+      <w:r>
+        <w:rPr>
+          <w:sz w:val="24"/>
+          <w:szCs w:val="24"/>
+          <w:lang w:val="en-US"/>
+        </w:rPr>
+        <w:t>This is the child method</w:t>
+      </w:r>
+    </w:p>
+    <w:p>
+      <w:pPr>
+        <w:spacing w:after="0"/>
+        <w:rPr>
+          <w:sz w:val="24"/>
+          <w:szCs w:val="24"/>
+          <w:lang w:val="en-US"/>
+        </w:rPr>
+      </w:pPr>
+      <w:r>
+        <w:rPr>
+          <w:sz w:val="24"/>
+          <w:szCs w:val="24"/>
+          <w:lang w:val="en-US"/>
+        </w:rPr>
+        <w:t>This is the parent method</w:t>
+      </w:r>
+    </w:p>
+    <w:p>
+      <w:pPr>
+        <w:spacing w:after="0"/>
+        <w:rPr>
+          <w:sz w:val="24"/>
+          <w:szCs w:val="24"/>
+          <w:lang w:val="en-US"/>
+        </w:rPr>
+      </w:pPr>
+      <w:r>
+        <w:rPr>
+          <w:sz w:val="24"/>
+          <w:szCs w:val="24"/>
+          <w:lang w:val="en-US"/>
+        </w:rPr>
+        <w:t>Hello world</w:t>
+      </w:r>
+    </w:p>
+    <w:p>
+      <w:pPr>
+        <w:spacing w:after="0"/>
+        <w:rPr>
+          <w:sz w:val="24"/>
+          <w:szCs w:val="24"/>
+          <w:lang w:val="en-US"/>
+        </w:rPr>
+      </w:pPr>
+      <w:r>
+        <w:rPr>
+          <w:sz w:val="24"/>
+          <w:szCs w:val="24"/>
+          <w:lang w:val="en-US"/>
+        </w:rPr>
+        <w:t>This is the parent method</w:t>
+      </w:r>
+    </w:p>
+    <w:p>
+      <w:pPr>
+        <w:spacing w:after="0"/>
+        <w:rPr>
+          <w:sz w:val="24"/>
+          <w:szCs w:val="24"/>
+          <w:lang w:val="en-US"/>
+        </w:rPr>
+      </w:pPr>
+    </w:p>
+    <w:p>
+      <w:pPr>
+        <w:spacing w:after="0"/>
+        <w:rPr>
+          <w:b/>
+          <w:bCs/>
+          <w:sz w:val="30"/>
+          <w:szCs w:val="30"/>
+          <w:lang w:val="en-US"/>
+        </w:rPr>
+      </w:pPr>
+      <w:r>
+        <w:rPr>
+          <w:b/>
+          <w:bCs/>
+          <w:sz w:val="30"/>
+          <w:szCs w:val="30"/>
+          <w:lang w:val="en-US"/>
+        </w:rPr>
+        <w:t>MAGIC/DUNDER Method</w:t>
+      </w:r>
+    </w:p>
+    <w:p>
+      <w:pPr>
+        <w:spacing w:after="0"/>
+        <w:rPr>
+          <w:b/>
+          <w:bCs/>
+          <w:sz w:val="30"/>
+          <w:szCs w:val="30"/>
+          <w:lang w:val="en-US"/>
+        </w:rPr>
+      </w:pPr>
+    </w:p>
+    <w:p>
+      <w:pPr>
+        <w:spacing w:after="0"/>
+        <w:rPr>
+          <w:sz w:val="24"/>
+          <w:szCs w:val="24"/>
+          <w:lang w:val="en-US"/>
+        </w:rPr>
+      </w:pPr>
+      <w:r>
+        <w:rPr>
+          <w:sz w:val="24"/>
+          <w:szCs w:val="24"/>
+          <w:lang w:val="en-US"/>
+        </w:rPr>
+        <w:t xml:space="preserve">Meaning: </w:t>
+      </w:r>
+      <w:r>
+        <w:rPr>
+          <w:sz w:val="24"/>
+          <w:szCs w:val="24"/>
+          <w:lang w:val="en-US"/>
+        </w:rPr>
+        <w:t>magic method also called dunder methods in python are the special method with double underscores before and after the name.</w:t>
+      </w:r>
+      <w:r>
+        <w:rPr>
+          <w:sz w:val="24"/>
+          <w:szCs w:val="24"/>
+          <w:lang w:val="en-US"/>
+        </w:rPr>
+        <w:t xml:space="preserve"> Magic method tell python how your object should behave </w:t>
+      </w:r>
+      <w:r>
+        <w:rPr>
+          <w:sz w:val="24"/>
+          <w:szCs w:val="24"/>
+          <w:lang w:val="en-US"/>
+        </w:rPr>
+        <w:t>in different situations. They are called magic methods because python calls them automatically</w:t>
+      </w:r>
+      <w:r>
+        <w:rPr>
+          <w:sz w:val="24"/>
+          <w:szCs w:val="24"/>
+          <w:lang w:val="en-US"/>
+        </w:rPr>
+        <w:t xml:space="preserve">, you don’t call them directly. </w:t>
+      </w:r>
+    </w:p>
+    <w:p>
+      <w:pPr>
+        <w:spacing w:after="0"/>
+        <w:rPr>
+          <w:sz w:val="24"/>
+          <w:szCs w:val="24"/>
+          <w:lang w:val="en-US"/>
+        </w:rPr>
+      </w:pPr>
+      <w:r>
+        <w:rPr>
+          <w:sz w:val="24"/>
+          <w:szCs w:val="24"/>
+          <w:lang w:val="en-US"/>
+        </w:rPr>
+        <w:t>Common magic methods</w:t>
+      </w:r>
+    </w:p>
+    <w:p>
+      <w:pPr>
+        <w:spacing w:after="0"/>
+        <w:rPr>
+          <w:sz w:val="24"/>
+          <w:szCs w:val="24"/>
+          <w:lang w:val="en-US"/>
+        </w:rPr>
+      </w:pPr>
+      <w:r>
+        <w:rPr>
+          <w:sz w:val="24"/>
+          <w:szCs w:val="24"/>
+          <w:lang w:val="en-US"/>
+        </w:rPr>
+        <w:t>Example: __</w:t>
+      </w:r>
+      <w:proofErr w:type="spellStart"/>
+      <w:r>
+        <w:rPr>
+          <w:sz w:val="24"/>
+          <w:szCs w:val="24"/>
+          <w:lang w:val="en-US"/>
+        </w:rPr>
+        <w:t>init</w:t>
+      </w:r>
+      <w:proofErr w:type="spellEnd"/>
+      <w:r>
+        <w:rPr>
+          <w:sz w:val="24"/>
+          <w:szCs w:val="24"/>
+          <w:lang w:val="en-US"/>
+        </w:rPr>
+        <w:t>__</w:t>
+      </w:r>
+      <w:r>
+        <w:rPr>
+          <w:sz w:val="24"/>
+          <w:szCs w:val="24"/>
+          <w:lang w:val="en-US"/>
+        </w:rPr>
+        <w:t xml:space="preserve"> = def __</w:t>
+      </w:r>
+      <w:proofErr w:type="spellStart"/>
+      <w:r>
+        <w:rPr>
+          <w:sz w:val="24"/>
+          <w:szCs w:val="24"/>
+          <w:lang w:val="en-US"/>
+        </w:rPr>
+        <w:t>init</w:t>
+      </w:r>
+      <w:proofErr w:type="spellEnd"/>
+      <w:r>
+        <w:rPr>
+          <w:sz w:val="24"/>
+          <w:szCs w:val="24"/>
+          <w:lang w:val="en-US"/>
+        </w:rPr>
+        <w:t xml:space="preserve">__(self): </w:t>
+      </w:r>
+      <w:r>
+        <w:rPr>
+          <w:sz w:val="24"/>
+          <w:szCs w:val="24"/>
+          <w:lang w:val="en-US"/>
+        </w:rPr>
+        <w:t>runs when object is created</w:t>
+      </w:r>
+    </w:p>
+    <w:p>
+      <w:pPr>
+        <w:spacing w:after="0"/>
+        <w:rPr>
+          <w:sz w:val="24"/>
+          <w:szCs w:val="24"/>
+          <w:lang w:val="en-US"/>
+        </w:rPr>
+      </w:pPr>
+      <w:r>
+        <w:rPr>
+          <w:sz w:val="24"/>
+          <w:szCs w:val="24"/>
+          <w:lang w:val="en-US"/>
+        </w:rPr>
+        <w:t xml:space="preserve"> __str__</w:t>
+      </w:r>
+      <w:r>
+        <w:rPr>
+          <w:sz w:val="24"/>
+          <w:szCs w:val="24"/>
+          <w:lang w:val="en-US"/>
+        </w:rPr>
+        <w:t xml:space="preserve"> = </w:t>
+      </w:r>
+      <w:r>
+        <w:rPr>
+          <w:sz w:val="24"/>
+          <w:szCs w:val="24"/>
+          <w:lang w:val="en-US"/>
+        </w:rPr>
+        <w:t>printing object</w:t>
+      </w:r>
+      <w:r>
+        <w:rPr>
+          <w:sz w:val="24"/>
+          <w:szCs w:val="24"/>
+          <w:lang w:val="en-US"/>
+        </w:rPr>
+        <w:t xml:space="preserve">, </w:t>
+      </w:r>
+    </w:p>
+    <w:p>
+      <w:pPr>
+        <w:spacing w:after="0"/>
+        <w:rPr>
+          <w:sz w:val="24"/>
+          <w:szCs w:val="24"/>
+          <w:lang w:val="en-US"/>
+        </w:rPr>
+      </w:pPr>
+      <w:r>
+        <w:rPr>
+          <w:sz w:val="24"/>
+          <w:szCs w:val="24"/>
+          <w:lang w:val="en-US"/>
+        </w:rPr>
+        <w:t>__</w:t>
+      </w:r>
+      <w:proofErr w:type="spellStart"/>
+      <w:r>
+        <w:rPr>
+          <w:sz w:val="24"/>
+          <w:szCs w:val="24"/>
+          <w:lang w:val="en-US"/>
+        </w:rPr>
+        <w:t>len</w:t>
+      </w:r>
+      <w:proofErr w:type="spellEnd"/>
+      <w:r>
+        <w:rPr>
+          <w:sz w:val="24"/>
+          <w:szCs w:val="24"/>
+          <w:lang w:val="en-US"/>
+        </w:rPr>
+        <w:t>__,</w:t>
+      </w:r>
+      <w:r>
+        <w:rPr>
+          <w:sz w:val="24"/>
+          <w:szCs w:val="24"/>
+          <w:lang w:val="en-US"/>
+        </w:rPr>
+        <w:t xml:space="preserve"> = length of the object</w:t>
+      </w:r>
+    </w:p>
+    <w:p>
+      <w:pPr>
+        <w:spacing w:after="0"/>
+        <w:rPr>
+          <w:sz w:val="24"/>
+          <w:szCs w:val="24"/>
+          <w:lang w:val="en-US"/>
+        </w:rPr>
+      </w:pPr>
+      <w:r>
+        <w:rPr>
+          <w:sz w:val="24"/>
+          <w:szCs w:val="24"/>
+          <w:lang w:val="en-US"/>
+        </w:rPr>
+        <w:t xml:space="preserve"> __</w:t>
+      </w:r>
+      <w:proofErr w:type="spellStart"/>
+      <w:r>
+        <w:rPr>
+          <w:sz w:val="24"/>
+          <w:szCs w:val="24"/>
+          <w:lang w:val="en-US"/>
+        </w:rPr>
+        <w:t>repr</w:t>
+      </w:r>
+      <w:proofErr w:type="spellEnd"/>
+      <w:r>
+        <w:rPr>
+          <w:sz w:val="24"/>
+          <w:szCs w:val="24"/>
+          <w:lang w:val="en-US"/>
+        </w:rPr>
+        <w:t>__</w:t>
+      </w:r>
+      <w:r>
+        <w:rPr>
+          <w:sz w:val="24"/>
+          <w:szCs w:val="24"/>
+          <w:lang w:val="en-US"/>
+        </w:rPr>
+        <w:t xml:space="preserve"> = used in debugging</w:t>
+      </w:r>
+    </w:p>
+    <w:p>
+      <w:pPr>
+        <w:spacing w:after="0"/>
+        <w:rPr>
+          <w:sz w:val="24"/>
+          <w:szCs w:val="24"/>
+          <w:lang w:val="en-US"/>
+        </w:rPr>
+      </w:pPr>
+      <w:r>
+        <w:rPr>
+          <w:sz w:val="24"/>
+          <w:szCs w:val="24"/>
+          <w:lang w:val="en-US"/>
+        </w:rPr>
+        <w:t xml:space="preserve">__add__ = </w:t>
+      </w:r>
+      <w:r>
+        <w:rPr>
+          <w:sz w:val="24"/>
+          <w:szCs w:val="24"/>
+          <w:lang w:val="en-US"/>
+        </w:rPr>
+        <w:t>+ operator</w:t>
+      </w:r>
+    </w:p>
+    <w:p>
+      <w:pPr>
+        <w:spacing w:after="0"/>
+        <w:rPr>
+          <w:sz w:val="24"/>
+          <w:szCs w:val="24"/>
+          <w:lang w:val="en-US"/>
+        </w:rPr>
+      </w:pPr>
+      <w:r>
+        <w:rPr>
+          <w:sz w:val="24"/>
+          <w:szCs w:val="24"/>
+          <w:lang w:val="en-US"/>
+        </w:rPr>
+        <w:t>__</w:t>
+      </w:r>
+      <w:proofErr w:type="spellStart"/>
+      <w:r>
+        <w:rPr>
+          <w:sz w:val="24"/>
+          <w:szCs w:val="24"/>
+          <w:lang w:val="en-US"/>
+        </w:rPr>
+        <w:t>getitem</w:t>
+      </w:r>
+      <w:proofErr w:type="spellEnd"/>
+      <w:r>
+        <w:rPr>
+          <w:sz w:val="24"/>
+          <w:szCs w:val="24"/>
+          <w:lang w:val="en-US"/>
+        </w:rPr>
+        <w:t>__ = indexing</w:t>
+      </w:r>
+    </w:p>
+    <w:p>
+      <w:pPr>
+        <w:spacing w:after="0"/>
+        <w:rPr>
+          <w:sz w:val="24"/>
+          <w:szCs w:val="24"/>
+          <w:lang w:val="en-US"/>
+        </w:rPr>
+      </w:pPr>
     </w:p>
     <w:p>
       <w:pPr>
@@ -14997,6 +17295,95 @@
     </w:lvl>
   </w:abstractNum>
   <w:abstractNum w:abstractNumId="5" w15:restartNumberingAfterBreak="0">
+    <w:nsid w:val="57970086"/>
+    <w:multiLevelType w:val="hybridMultilevel"/>
+    <w:tmpl w:val="FED282AC"/>
+    <w:lvl w:ilvl="0" w:tplc="4009000F">
+      <w:start w:val="1"/>
+      <w:numFmt w:val="decimal"/>
+      <w:lvlText w:val="%1."/>
+      <w:lvlJc w:val="left"/>
+      <w:pPr>
+        <w:ind w:left="720" w:hanging="360"/>
+      </w:pPr>
+      <w:rPr>
+        <w:rFonts w:hint="default"/>
+      </w:rPr>
+    </w:lvl>
+    <w:lvl w:ilvl="1" w:tplc="40090019" w:tentative="1">
+      <w:start w:val="1"/>
+      <w:numFmt w:val="lowerLetter"/>
+      <w:lvlText w:val="%2."/>
+      <w:lvlJc w:val="left"/>
+      <w:pPr>
+        <w:ind w:left="1440" w:hanging="360"/>
+      </w:pPr>
+    </w:lvl>
+    <w:lvl w:ilvl="2" w:tplc="4009001B" w:tentative="1">
+      <w:start w:val="1"/>
+      <w:numFmt w:val="lowerRoman"/>
+      <w:lvlText w:val="%3."/>
+      <w:lvlJc w:val="right"/>
+      <w:pPr>
+        <w:ind w:left="2160" w:hanging="180"/>
+      </w:pPr>
+    </w:lvl>
+    <w:lvl w:ilvl="3" w:tplc="4009000F" w:tentative="1">
+      <w:start w:val="1"/>
+      <w:numFmt w:val="decimal"/>
+      <w:lvlText w:val="%4."/>
+      <w:lvlJc w:val="left"/>
+      <w:pPr>
+        <w:ind w:left="2880" w:hanging="360"/>
+      </w:pPr>
+    </w:lvl>
+    <w:lvl w:ilvl="4" w:tplc="40090019" w:tentative="1">
+      <w:start w:val="1"/>
+      <w:numFmt w:val="lowerLetter"/>
+      <w:lvlText w:val="%5."/>
+      <w:lvlJc w:val="left"/>
+      <w:pPr>
+        <w:ind w:left="3600" w:hanging="360"/>
+      </w:pPr>
+    </w:lvl>
+    <w:lvl w:ilvl="5" w:tplc="4009001B" w:tentative="1">
+      <w:start w:val="1"/>
+      <w:numFmt w:val="lowerRoman"/>
+      <w:lvlText w:val="%6."/>
+      <w:lvlJc w:val="right"/>
+      <w:pPr>
+        <w:ind w:left="4320" w:hanging="180"/>
+      </w:pPr>
+    </w:lvl>
+    <w:lvl w:ilvl="6" w:tplc="4009000F" w:tentative="1">
+      <w:start w:val="1"/>
+      <w:numFmt w:val="decimal"/>
+      <w:lvlText w:val="%7."/>
+      <w:lvlJc w:val="left"/>
+      <w:pPr>
+        <w:ind w:left="5040" w:hanging="360"/>
+      </w:pPr>
+    </w:lvl>
+    <w:lvl w:ilvl="7" w:tplc="40090019" w:tentative="1">
+      <w:start w:val="1"/>
+      <w:numFmt w:val="lowerLetter"/>
+      <w:lvlText w:val="%8."/>
+      <w:lvlJc w:val="left"/>
+      <w:pPr>
+        <w:ind w:left="5760" w:hanging="360"/>
+      </w:pPr>
+    </w:lvl>
+    <w:lvl w:ilvl="8" w:tplc="4009001B" w:tentative="1">
+      <w:start w:val="1"/>
+      <w:numFmt w:val="lowerRoman"/>
+      <w:lvlText w:val="%9."/>
+      <w:lvlJc w:val="right"/>
+      <w:pPr>
+        <w:ind w:left="6480" w:hanging="180"/>
+      </w:pPr>
+    </w:lvl>
+  </w:abstractNum>
+  <w:abstractNum w:abstractNumId="6" w15:restartNumberingAfterBreak="0">
     <w:nsid w:val="6AAB78A9"/>
     <w:multiLevelType w:val="multilevel"/>
     <w:tmpl w:val="57AA976C"/>
@@ -15145,7 +17532,7 @@
       </w:rPr>
     </w:lvl>
   </w:abstractNum>
-  <w:abstractNum w:abstractNumId="6" w15:restartNumberingAfterBreak="0">
+  <w:abstractNum w:abstractNumId="7" w15:restartNumberingAfterBreak="0">
     <w:nsid w:val="761C542F"/>
     <w:multiLevelType w:val="hybridMultilevel"/>
     <w:tmpl w:val="DD8A7D72"/>
@@ -15244,16 +17631,19 @@
     <w:abstractNumId w:val="0"/>
   </w:num>
   <w:num w:numId="4" w16cid:durableId="1636520697">
-    <w:abstractNumId w:val="6"/>
+    <w:abstractNumId w:val="7"/>
   </w:num>
   <w:num w:numId="5" w16cid:durableId="1353334469">
-    <w:abstractNumId w:val="5"/>
+    <w:abstractNumId w:val="6"/>
   </w:num>
   <w:num w:numId="6" w16cid:durableId="352457722">
     <w:abstractNumId w:val="1"/>
   </w:num>
   <w:num w:numId="7" w16cid:durableId="1925066159">
     <w:abstractNumId w:val="2"/>
+  </w:num>
+  <w:num w:numId="8" w16cid:durableId="1595938933">
+    <w:abstractNumId w:val="5"/>
   </w:num>
 </w:numbering>
 </file>

</xml_diff>